<commit_message>
wavedrom additions to the stream project
</commit_message>
<xml_diff>
--- a/projects/components/retro_legacy_blocks/docs/APB_GPIO_Specification_v0.90.docx
+++ b/projects/components/retro_legacy_blocks/docs/APB_GPIO_Specification_v0.90.docx
@@ -52,7 +52,7 @@
         <w:t xml:space="preserve"> </w:t>
       </w:r>
       <w:r>
-        <w:t xml:space="preserve">2025-12-06</w:t>
+        <w:t xml:space="preserve">2025-12-07</w:t>
       </w:r>
     </w:p>
     <w:bookmarkEnd w:id="20"/>
@@ -18617,7 +18617,7 @@
     <w:bookmarkEnd w:id="309"/>
     <w:bookmarkEnd w:id="310"/>
     <w:bookmarkEnd w:id="311"/>
-    <w:bookmarkStart w:id="330" w:name="apb-gpio---basic-operations"/>
+    <w:bookmarkStart w:id="351" w:name="apb-gpio---basic-operations"/>
     <w:p>
       <w:pPr>
         <w:pStyle w:val="Heading1"/>
@@ -18626,16 +18626,677 @@
         <w:t xml:space="preserve">APB GPIO - Basic Operations</w:t>
       </w:r>
     </w:p>
-    <w:bookmarkStart w:id="314" w:name="initialization"/>
+    <w:bookmarkStart w:id="332" w:name="timing-diagrams"/>
     <w:p>
       <w:pPr>
         <w:pStyle w:val="Heading2"/>
       </w:pPr>
       <w:r>
+        <w:t xml:space="preserve">Timing Diagrams</w:t>
+      </w:r>
+    </w:p>
+    <w:p>
+      <w:pPr>
+        <w:pStyle w:val="FirstParagraph"/>
+      </w:pPr>
+      <w:r>
+        <w:t xml:space="preserve">The following diagrams show the internal signal flow for basic GPIO operations.</w:t>
+      </w:r>
+    </w:p>
+    <w:bookmarkStart w:id="315" w:name="direction-configuration"/>
+    <w:p>
+      <w:pPr>
+        <w:pStyle w:val="Heading3"/>
+      </w:pPr>
+      <w:r>
+        <w:t xml:space="preserve">Direction Configuration</w:t>
+      </w:r>
+    </w:p>
+    <w:p>
+      <w:pPr>
+        <w:pStyle w:val="FirstParagraph"/>
+      </w:pPr>
+      <w:r>
+        <w:t xml:space="preserve">When software writes to GPIO_DIRECTION, the direction register updates and controls the output enable for each pin.</w:t>
+      </w:r>
+    </w:p>
+    <w:p>
+      <w:pPr>
+        <w:pStyle w:val="CaptionedFigure"/>
+      </w:pPr>
+      <w:r>
+        <w:drawing>
+          <wp:inline>
+            <wp:extent cx="5334000" cy="1921607"/>
+            <wp:effectExtent b="0" l="0" r="0" t="0"/>
+            <wp:docPr descr="GPIO Direction Write" title="" id="313" name="Picture"/>
+            <a:graphic>
+              <a:graphicData uri="http://schemas.openxmlformats.org/drawingml/2006/picture">
+                <pic:pic>
+                  <pic:nvPicPr>
+                    <pic:cNvPr descr="/mnt/data/github/rtldesignsherpa/projects/components/retro_legacy_blocks/docs/gpio_spec/assets/wavedrom/timing/gpio_direction_write.svg" id="314" name="Picture"/>
+                    <pic:cNvPicPr>
+                      <a:picLocks noChangeArrowheads="1" noChangeAspect="1"/>
+                    </pic:cNvPicPr>
+                  </pic:nvPicPr>
+                  <pic:blipFill>
+                    <a:blip>
+                      <a:extLst>
+                        <a:ext uri="{28A0092B-C50C-407E-A947-70E740481C1C}">
+                          <a14:useLocalDpi xmlns:a14="http://schemas.microsoft.com/office/drawing/2010/main" val="0"/>
+                        </a:ext>
+                        <a:ext uri="{96DAC541-7B7A-43D3-8B79-37D633B846F1}">
+                          <asvg:svgBlip xmlns:asvg="http://schemas.microsoft.com/office/drawing/2016/SVG/main" r:embed="rId312"/>
+                        </a:ext>
+                      </a:extLst>
+                    </a:blip>
+                    <a:stretch>
+                      <a:fillRect/>
+                    </a:stretch>
+                  </pic:blipFill>
+                  <pic:spPr bwMode="auto">
+                    <a:xfrm>
+                      <a:off x="0" y="0"/>
+                      <a:ext cx="5334000" cy="1921607"/>
+                    </a:xfrm>
+                    <a:prstGeom prst="rect">
+                      <a:avLst/>
+                    </a:prstGeom>
+                    <a:noFill/>
+                    <a:ln w="9525">
+                      <a:noFill/>
+                      <a:headEnd/>
+                      <a:tailEnd/>
+                    </a:ln>
+                  </pic:spPr>
+                </pic:pic>
+              </a:graphicData>
+            </a:graphic>
+          </wp:inline>
+        </w:drawing>
+      </w:r>
+    </w:p>
+    <w:p>
+      <w:pPr>
+        <w:pStyle w:val="ImageCaption"/>
+      </w:pPr>
+      <w:r>
+        <w:t xml:space="preserve">GPIO Direction Write</w:t>
+      </w:r>
+    </w:p>
+    <w:p>
+      <w:pPr>
+        <w:pStyle w:val="BodyText"/>
+      </w:pPr>
+      <w:r>
+        <w:t xml:space="preserve">The APB write completes in a single cycle. The direction register (</w:t>
+      </w:r>
+      <w:r>
+        <w:rPr>
+          <w:rStyle w:val="VerbatimChar"/>
+        </w:rPr>
+        <w:t xml:space="preserve">r_gpio_direction</w:t>
+      </w:r>
+      <w:r>
+        <w:t xml:space="preserve">) updates on the clock edge following PREADY, and the output enable (</w:t>
+      </w:r>
+      <w:r>
+        <w:rPr>
+          <w:rStyle w:val="VerbatimChar"/>
+        </w:rPr>
+        <w:t xml:space="preserve">gpio_oe</w:t>
+      </w:r>
+      <w:r>
+        <w:t xml:space="preserve">) reflects the new configuration immediately.</w:t>
+      </w:r>
+    </w:p>
+    <w:bookmarkEnd w:id="315"/>
+    <w:bookmarkStart w:id="319" w:name="output-write"/>
+    <w:p>
+      <w:pPr>
+        <w:pStyle w:val="Heading3"/>
+      </w:pPr>
+      <w:r>
+        <w:t xml:space="preserve">Output Write</w:t>
+      </w:r>
+    </w:p>
+    <w:p>
+      <w:pPr>
+        <w:pStyle w:val="FirstParagraph"/>
+      </w:pPr>
+      <w:r>
+        <w:t xml:space="preserve">Writing to GPIO_OUTPUT sets the output data register, which drives the external pins when direction is set to output.</w:t>
+      </w:r>
+    </w:p>
+    <w:p>
+      <w:pPr>
+        <w:pStyle w:val="CaptionedFigure"/>
+      </w:pPr>
+      <w:r>
+        <w:drawing>
+          <wp:inline>
+            <wp:extent cx="5334000" cy="1921607"/>
+            <wp:effectExtent b="0" l="0" r="0" t="0"/>
+            <wp:docPr descr="GPIO Output Write" title="" id="317" name="Picture"/>
+            <a:graphic>
+              <a:graphicData uri="http://schemas.openxmlformats.org/drawingml/2006/picture">
+                <pic:pic>
+                  <pic:nvPicPr>
+                    <pic:cNvPr descr="/mnt/data/github/rtldesignsherpa/projects/components/retro_legacy_blocks/docs/gpio_spec/assets/wavedrom/timing/gpio_output_write.svg" id="318" name="Picture"/>
+                    <pic:cNvPicPr>
+                      <a:picLocks noChangeArrowheads="1" noChangeAspect="1"/>
+                    </pic:cNvPicPr>
+                  </pic:nvPicPr>
+                  <pic:blipFill>
+                    <a:blip>
+                      <a:extLst>
+                        <a:ext uri="{28A0092B-C50C-407E-A947-70E740481C1C}">
+                          <a14:useLocalDpi xmlns:a14="http://schemas.microsoft.com/office/drawing/2010/main" val="0"/>
+                        </a:ext>
+                        <a:ext uri="{96DAC541-7B7A-43D3-8B79-37D633B846F1}">
+                          <asvg:svgBlip xmlns:asvg="http://schemas.microsoft.com/office/drawing/2016/SVG/main" r:embed="rId316"/>
+                        </a:ext>
+                      </a:extLst>
+                    </a:blip>
+                    <a:stretch>
+                      <a:fillRect/>
+                    </a:stretch>
+                  </pic:blipFill>
+                  <pic:spPr bwMode="auto">
+                    <a:xfrm>
+                      <a:off x="0" y="0"/>
+                      <a:ext cx="5334000" cy="1921607"/>
+                    </a:xfrm>
+                    <a:prstGeom prst="rect">
+                      <a:avLst/>
+                    </a:prstGeom>
+                    <a:noFill/>
+                    <a:ln w="9525">
+                      <a:noFill/>
+                      <a:headEnd/>
+                      <a:tailEnd/>
+                    </a:ln>
+                  </pic:spPr>
+                </pic:pic>
+              </a:graphicData>
+            </a:graphic>
+          </wp:inline>
+        </w:drawing>
+      </w:r>
+    </w:p>
+    <w:p>
+      <w:pPr>
+        <w:pStyle w:val="ImageCaption"/>
+      </w:pPr>
+      <w:r>
+        <w:t xml:space="preserve">GPIO Output Write</w:t>
+      </w:r>
+    </w:p>
+    <w:p>
+      <w:pPr>
+        <w:pStyle w:val="BodyText"/>
+      </w:pPr>
+      <w:r>
+        <w:t xml:space="preserve">The write data flows through the APB interface to the output register. When</w:t>
+      </w:r>
+      <w:r>
+        <w:t xml:space="preserve"> </w:t>
+      </w:r>
+      <w:r>
+        <w:rPr>
+          <w:rStyle w:val="VerbatimChar"/>
+        </w:rPr>
+        <w:t xml:space="preserve">gpio_oe[n]</w:t>
+      </w:r>
+      <w:r>
+        <w:t xml:space="preserve"> </w:t>
+      </w:r>
+      <w:r>
+        <w:t xml:space="preserve">is high (output mode),</w:t>
+      </w:r>
+      <w:r>
+        <w:t xml:space="preserve"> </w:t>
+      </w:r>
+      <w:r>
+        <w:rPr>
+          <w:rStyle w:val="VerbatimChar"/>
+        </w:rPr>
+        <w:t xml:space="preserve">gpio_out[n]</w:t>
+      </w:r>
+      <w:r>
+        <w:t xml:space="preserve"> </w:t>
+      </w:r>
+      <w:r>
+        <w:t xml:space="preserve">drives the written value to the external pin.</w:t>
+      </w:r>
+    </w:p>
+    <w:bookmarkEnd w:id="319"/>
+    <w:bookmarkStart w:id="323" w:name="input-read"/>
+    <w:p>
+      <w:pPr>
+        <w:pStyle w:val="Heading3"/>
+      </w:pPr>
+      <w:r>
+        <w:t xml:space="preserve">Input Read</w:t>
+      </w:r>
+    </w:p>
+    <w:p>
+      <w:pPr>
+        <w:pStyle w:val="FirstParagraph"/>
+      </w:pPr>
+      <w:r>
+        <w:t xml:space="preserve">Reading GPIO_INPUT returns the synchronized input values from external pins.</w:t>
+      </w:r>
+    </w:p>
+    <w:p>
+      <w:pPr>
+        <w:pStyle w:val="CaptionedFigure"/>
+      </w:pPr>
+      <w:r>
+        <w:drawing>
+          <wp:inline>
+            <wp:extent cx="5334000" cy="2024184"/>
+            <wp:effectExtent b="0" l="0" r="0" t="0"/>
+            <wp:docPr descr="GPIO Input Read" title="" id="321" name="Picture"/>
+            <a:graphic>
+              <a:graphicData uri="http://schemas.openxmlformats.org/drawingml/2006/picture">
+                <pic:pic>
+                  <pic:nvPicPr>
+                    <pic:cNvPr descr="/mnt/data/github/rtldesignsherpa/projects/components/retro_legacy_blocks/docs/gpio_spec/assets/wavedrom/timing/gpio_input_read.svg" id="322" name="Picture"/>
+                    <pic:cNvPicPr>
+                      <a:picLocks noChangeArrowheads="1" noChangeAspect="1"/>
+                    </pic:cNvPicPr>
+                  </pic:nvPicPr>
+                  <pic:blipFill>
+                    <a:blip>
+                      <a:extLst>
+                        <a:ext uri="{28A0092B-C50C-407E-A947-70E740481C1C}">
+                          <a14:useLocalDpi xmlns:a14="http://schemas.microsoft.com/office/drawing/2010/main" val="0"/>
+                        </a:ext>
+                        <a:ext uri="{96DAC541-7B7A-43D3-8B79-37D633B846F1}">
+                          <asvg:svgBlip xmlns:asvg="http://schemas.microsoft.com/office/drawing/2016/SVG/main" r:embed="rId320"/>
+                        </a:ext>
+                      </a:extLst>
+                    </a:blip>
+                    <a:stretch>
+                      <a:fillRect/>
+                    </a:stretch>
+                  </pic:blipFill>
+                  <pic:spPr bwMode="auto">
+                    <a:xfrm>
+                      <a:off x="0" y="0"/>
+                      <a:ext cx="5334000" cy="2024184"/>
+                    </a:xfrm>
+                    <a:prstGeom prst="rect">
+                      <a:avLst/>
+                    </a:prstGeom>
+                    <a:noFill/>
+                    <a:ln w="9525">
+                      <a:noFill/>
+                      <a:headEnd/>
+                      <a:tailEnd/>
+                    </a:ln>
+                  </pic:spPr>
+                </pic:pic>
+              </a:graphicData>
+            </a:graphic>
+          </wp:inline>
+        </w:drawing>
+      </w:r>
+    </w:p>
+    <w:p>
+      <w:pPr>
+        <w:pStyle w:val="ImageCaption"/>
+      </w:pPr>
+      <w:r>
+        <w:t xml:space="preserve">GPIO Input Read</w:t>
+      </w:r>
+    </w:p>
+    <w:p>
+      <w:pPr>
+        <w:pStyle w:val="BodyText"/>
+      </w:pPr>
+      <w:r>
+        <w:t xml:space="preserve">External inputs pass through a 2-stage synchronizer before being captured. The synchronized value (</w:t>
+      </w:r>
+      <w:r>
+        <w:rPr>
+          <w:rStyle w:val="VerbatimChar"/>
+        </w:rPr>
+        <w:t xml:space="preserve">w_gpio_sync</w:t>
+      </w:r>
+      <w:r>
+        <w:t xml:space="preserve">) is returned on</w:t>
+      </w:r>
+      <w:r>
+        <w:t xml:space="preserve"> </w:t>
+      </w:r>
+      <w:r>
+        <w:rPr>
+          <w:rStyle w:val="VerbatimChar"/>
+        </w:rPr>
+        <w:t xml:space="preserve">s_apb_PRDATA</w:t>
+      </w:r>
+      <w:r>
+        <w:t xml:space="preserve"> </w:t>
+      </w:r>
+      <w:r>
+        <w:t xml:space="preserve">during the APB read transaction.</w:t>
+      </w:r>
+    </w:p>
+    <w:bookmarkEnd w:id="323"/>
+    <w:bookmarkStart w:id="327" w:name="input-synchronization-1"/>
+    <w:p>
+      <w:pPr>
+        <w:pStyle w:val="Heading3"/>
+      </w:pPr>
+      <w:r>
+        <w:t xml:space="preserve">Input Synchronization</w:t>
+      </w:r>
+    </w:p>
+    <w:p>
+      <w:pPr>
+        <w:pStyle w:val="FirstParagraph"/>
+      </w:pPr>
+      <w:r>
+        <w:t xml:space="preserve">All GPIO inputs pass through a 2-stage synchronizer to prevent metastability.</w:t>
+      </w:r>
+    </w:p>
+    <w:p>
+      <w:pPr>
+        <w:pStyle w:val="CaptionedFigure"/>
+      </w:pPr>
+      <w:r>
+        <w:drawing>
+          <wp:inline>
+            <wp:extent cx="5334000" cy="1353574"/>
+            <wp:effectExtent b="0" l="0" r="0" t="0"/>
+            <wp:docPr descr="GPIO Input Sync" title="" id="325" name="Picture"/>
+            <a:graphic>
+              <a:graphicData uri="http://schemas.openxmlformats.org/drawingml/2006/picture">
+                <pic:pic>
+                  <pic:nvPicPr>
+                    <pic:cNvPr descr="/mnt/data/github/rtldesignsherpa/projects/components/retro_legacy_blocks/docs/gpio_spec/assets/wavedrom/timing/gpio_input_sync.svg" id="326" name="Picture"/>
+                    <pic:cNvPicPr>
+                      <a:picLocks noChangeArrowheads="1" noChangeAspect="1"/>
+                    </pic:cNvPicPr>
+                  </pic:nvPicPr>
+                  <pic:blipFill>
+                    <a:blip>
+                      <a:extLst>
+                        <a:ext uri="{28A0092B-C50C-407E-A947-70E740481C1C}">
+                          <a14:useLocalDpi xmlns:a14="http://schemas.microsoft.com/office/drawing/2010/main" val="0"/>
+                        </a:ext>
+                        <a:ext uri="{96DAC541-7B7A-43D3-8B79-37D633B846F1}">
+                          <asvg:svgBlip xmlns:asvg="http://schemas.microsoft.com/office/drawing/2016/SVG/main" r:embed="rId324"/>
+                        </a:ext>
+                      </a:extLst>
+                    </a:blip>
+                    <a:stretch>
+                      <a:fillRect/>
+                    </a:stretch>
+                  </pic:blipFill>
+                  <pic:spPr bwMode="auto">
+                    <a:xfrm>
+                      <a:off x="0" y="0"/>
+                      <a:ext cx="5334000" cy="1353574"/>
+                    </a:xfrm>
+                    <a:prstGeom prst="rect">
+                      <a:avLst/>
+                    </a:prstGeom>
+                    <a:noFill/>
+                    <a:ln w="9525">
+                      <a:noFill/>
+                      <a:headEnd/>
+                      <a:tailEnd/>
+                    </a:ln>
+                  </pic:spPr>
+                </pic:pic>
+              </a:graphicData>
+            </a:graphic>
+          </wp:inline>
+        </w:drawing>
+      </w:r>
+    </w:p>
+    <w:p>
+      <w:pPr>
+        <w:pStyle w:val="ImageCaption"/>
+      </w:pPr>
+      <w:r>
+        <w:t xml:space="preserve">GPIO Input Sync</w:t>
+      </w:r>
+    </w:p>
+    <w:p>
+      <w:pPr>
+        <w:pStyle w:val="BodyText"/>
+      </w:pPr>
+      <w:r>
+        <w:t xml:space="preserve">The synchronizer adds 2 clock cycles of latency. External asynchronous transitions on</w:t>
+      </w:r>
+      <w:r>
+        <w:t xml:space="preserve"> </w:t>
+      </w:r>
+      <w:r>
+        <w:rPr>
+          <w:rStyle w:val="VerbatimChar"/>
+        </w:rPr>
+        <w:t xml:space="preserve">gpio_in</w:t>
+      </w:r>
+      <w:r>
+        <w:t xml:space="preserve"> </w:t>
+      </w:r>
+      <w:r>
+        <w:t xml:space="preserve">propagate through</w:t>
+      </w:r>
+      <w:r>
+        <w:t xml:space="preserve"> </w:t>
+      </w:r>
+      <w:r>
+        <w:rPr>
+          <w:rStyle w:val="VerbatimChar"/>
+        </w:rPr>
+        <w:t xml:space="preserve">sync_stage1</w:t>
+      </w:r>
+      <w:r>
+        <w:t xml:space="preserve"> </w:t>
+      </w:r>
+      <w:r>
+        <w:t xml:space="preserve">and</w:t>
+      </w:r>
+      <w:r>
+        <w:t xml:space="preserve"> </w:t>
+      </w:r>
+      <w:r>
+        <w:rPr>
+          <w:rStyle w:val="VerbatimChar"/>
+        </w:rPr>
+        <w:t xml:space="preserve">sync_stage2</w:t>
+      </w:r>
+      <w:r>
+        <w:t xml:space="preserve"> </w:t>
+      </w:r>
+      <w:r>
+        <w:t xml:space="preserve">before appearing on the internal synchronized signal</w:t>
+      </w:r>
+      <w:r>
+        <w:t xml:space="preserve"> </w:t>
+      </w:r>
+      <w:r>
+        <w:rPr>
+          <w:rStyle w:val="VerbatimChar"/>
+        </w:rPr>
+        <w:t xml:space="preserve">w_gpio_sync</w:t>
+      </w:r>
+      <w:r>
+        <w:t xml:space="preserve">.</w:t>
+      </w:r>
+    </w:p>
+    <w:bookmarkEnd w:id="327"/>
+    <w:bookmarkStart w:id="331" w:name="atomic-operations-1"/>
+    <w:p>
+      <w:pPr>
+        <w:pStyle w:val="Heading3"/>
+      </w:pPr>
+      <w:r>
+        <w:t xml:space="preserve">Atomic Operations</w:t>
+      </w:r>
+    </w:p>
+    <w:p>
+      <w:pPr>
+        <w:pStyle w:val="FirstParagraph"/>
+      </w:pPr>
+      <w:r>
+        <w:t xml:space="preserve">The SET, CLEAR, and TOGGLE registers provide atomic bit manipulation without read-modify-write races.</w:t>
+      </w:r>
+    </w:p>
+    <w:p>
+      <w:pPr>
+        <w:pStyle w:val="CaptionedFigure"/>
+      </w:pPr>
+      <w:r>
+        <w:drawing>
+          <wp:inline>
+            <wp:extent cx="5334000" cy="1071067"/>
+            <wp:effectExtent b="0" l="0" r="0" t="0"/>
+            <wp:docPr descr="GPIO Atomic Operations" title="" id="329" name="Picture"/>
+            <a:graphic>
+              <a:graphicData uri="http://schemas.openxmlformats.org/drawingml/2006/picture">
+                <pic:pic>
+                  <pic:nvPicPr>
+                    <pic:cNvPr descr="/mnt/data/github/rtldesignsherpa/projects/components/retro_legacy_blocks/docs/gpio_spec/assets/wavedrom/timing/gpio_atomic_operations.svg" id="330" name="Picture"/>
+                    <pic:cNvPicPr>
+                      <a:picLocks noChangeArrowheads="1" noChangeAspect="1"/>
+                    </pic:cNvPicPr>
+                  </pic:nvPicPr>
+                  <pic:blipFill>
+                    <a:blip>
+                      <a:extLst>
+                        <a:ext uri="{28A0092B-C50C-407E-A947-70E740481C1C}">
+                          <a14:useLocalDpi xmlns:a14="http://schemas.microsoft.com/office/drawing/2010/main" val="0"/>
+                        </a:ext>
+                        <a:ext uri="{96DAC541-7B7A-43D3-8B79-37D633B846F1}">
+                          <asvg:svgBlip xmlns:asvg="http://schemas.microsoft.com/office/drawing/2016/SVG/main" r:embed="rId328"/>
+                        </a:ext>
+                      </a:extLst>
+                    </a:blip>
+                    <a:stretch>
+                      <a:fillRect/>
+                    </a:stretch>
+                  </pic:blipFill>
+                  <pic:spPr bwMode="auto">
+                    <a:xfrm>
+                      <a:off x="0" y="0"/>
+                      <a:ext cx="5334000" cy="1071067"/>
+                    </a:xfrm>
+                    <a:prstGeom prst="rect">
+                      <a:avLst/>
+                    </a:prstGeom>
+                    <a:noFill/>
+                    <a:ln w="9525">
+                      <a:noFill/>
+                      <a:headEnd/>
+                      <a:tailEnd/>
+                    </a:ln>
+                  </pic:spPr>
+                </pic:pic>
+              </a:graphicData>
+            </a:graphic>
+          </wp:inline>
+        </w:drawing>
+      </w:r>
+    </w:p>
+    <w:p>
+      <w:pPr>
+        <w:pStyle w:val="ImageCaption"/>
+      </w:pPr>
+      <w:r>
+        <w:t xml:space="preserve">GPIO Atomic Operations</w:t>
+      </w:r>
+    </w:p>
+    <w:p>
+      <w:pPr>
+        <w:pStyle w:val="BodyText"/>
+      </w:pPr>
+      <w:r>
+        <w:t xml:space="preserve">Three consecutive APB writes demonstrate:</w:t>
+      </w:r>
+      <w:r>
+        <w:t xml:space="preserve"> </w:t>
+      </w:r>
+      <w:r>
+        <w:t xml:space="preserve">1.</w:t>
+      </w:r>
+      <w:r>
+        <w:t xml:space="preserve"> </w:t>
+      </w:r>
+      <w:r>
+        <w:rPr>
+          <w:bCs/>
+          <w:b/>
+        </w:rPr>
+        <w:t xml:space="preserve">GPIO_SET</w:t>
+      </w:r>
+      <w:r>
+        <w:t xml:space="preserve">: Sets bits where write data is 1, leaves others unchanged</w:t>
+      </w:r>
+      <w:r>
+        <w:t xml:space="preserve"> </w:t>
+      </w:r>
+      <w:r>
+        <w:t xml:space="preserve">2.</w:t>
+      </w:r>
+      <w:r>
+        <w:t xml:space="preserve"> </w:t>
+      </w:r>
+      <w:r>
+        <w:rPr>
+          <w:bCs/>
+          <w:b/>
+        </w:rPr>
+        <w:t xml:space="preserve">GPIO_CLEAR</w:t>
+      </w:r>
+      <w:r>
+        <w:t xml:space="preserve">: Clears bits where write data is 1, leaves others unchanged</w:t>
+      </w:r>
+      <w:r>
+        <w:t xml:space="preserve"> </w:t>
+      </w:r>
+      <w:r>
+        <w:t xml:space="preserve">3.</w:t>
+      </w:r>
+      <w:r>
+        <w:t xml:space="preserve"> </w:t>
+      </w:r>
+      <w:r>
+        <w:rPr>
+          <w:bCs/>
+          <w:b/>
+        </w:rPr>
+        <w:t xml:space="preserve">GPIO_TOGGLE</w:t>
+      </w:r>
+      <w:r>
+        <w:t xml:space="preserve">: Inverts bits where write data is 1, leaves others unchanged</w:t>
+      </w:r>
+    </w:p>
+    <w:p>
+      <w:r>
+        <w:pict>
+          <v:rect style="width:0;height:1.5pt" o:hralign="center" o:hrstd="t" o:hr="t"/>
+        </w:pict>
+      </w:r>
+    </w:p>
+    <w:bookmarkEnd w:id="331"/>
+    <w:bookmarkEnd w:id="332"/>
+    <w:bookmarkStart w:id="335" w:name="initialization"/>
+    <w:p>
+      <w:pPr>
+        <w:pStyle w:val="Heading2"/>
+      </w:pPr>
+      <w:r>
         <w:t xml:space="preserve">Initialization</w:t>
       </w:r>
     </w:p>
-    <w:bookmarkStart w:id="312" w:name="reset-state"/>
+    <w:bookmarkStart w:id="333" w:name="reset-state"/>
     <w:p>
       <w:pPr>
         <w:pStyle w:val="Heading3"/>
@@ -18670,8 +19331,8 @@
         <w:t xml:space="preserve">- No interrupts enabled</w:t>
       </w:r>
     </w:p>
-    <w:bookmarkEnd w:id="312"/>
-    <w:bookmarkStart w:id="313" w:name="enable-gpio"/>
+    <w:bookmarkEnd w:id="333"/>
+    <w:bookmarkStart w:id="334" w:name="enable-gpio"/>
     <w:p>
       <w:pPr>
         <w:pStyle w:val="Heading3"/>
@@ -18724,9 +19385,9 @@
         <w:t xml:space="preserve">;</w:t>
       </w:r>
     </w:p>
-    <w:bookmarkEnd w:id="313"/>
-    <w:bookmarkEnd w:id="314"/>
-    <w:bookmarkStart w:id="319" w:name="output-operations"/>
+    <w:bookmarkEnd w:id="334"/>
+    <w:bookmarkEnd w:id="335"/>
+    <w:bookmarkStart w:id="340" w:name="output-operations"/>
     <w:p>
       <w:pPr>
         <w:pStyle w:val="Heading2"/>
@@ -18735,7 +19396,7 @@
         <w:t xml:space="preserve">Output Operations</w:t>
       </w:r>
     </w:p>
-    <w:bookmarkStart w:id="315" w:name="configure-as-output"/>
+    <w:bookmarkStart w:id="336" w:name="configure-as-output"/>
     <w:p>
       <w:pPr>
         <w:pStyle w:val="Heading3"/>
@@ -18788,8 +19449,8 @@
         <w:t xml:space="preserve">;</w:t>
       </w:r>
     </w:p>
-    <w:bookmarkEnd w:id="315"/>
-    <w:bookmarkStart w:id="316" w:name="write-output-values"/>
+    <w:bookmarkEnd w:id="336"/>
+    <w:bookmarkStart w:id="337" w:name="write-output-values"/>
     <w:p>
       <w:pPr>
         <w:pStyle w:val="Heading3"/>
@@ -18842,8 +19503,8 @@
         <w:t xml:space="preserve">;</w:t>
       </w:r>
     </w:p>
-    <w:bookmarkEnd w:id="316"/>
-    <w:bookmarkStart w:id="317" w:name="toggle-outputs"/>
+    <w:bookmarkEnd w:id="337"/>
+    <w:bookmarkStart w:id="338" w:name="toggle-outputs"/>
     <w:p>
       <w:pPr>
         <w:pStyle w:val="Heading3"/>
@@ -18953,8 +19614,8 @@
         <w:t xml:space="preserve">// Toggle pins 7:4</w:t>
       </w:r>
     </w:p>
-    <w:bookmarkEnd w:id="317"/>
-    <w:bookmarkStart w:id="318" w:name="atomic-bit-operations"/>
+    <w:bookmarkEnd w:id="338"/>
+    <w:bookmarkStart w:id="339" w:name="atomic-bit-operations"/>
     <w:p>
       <w:pPr>
         <w:pStyle w:val="Heading3"/>
@@ -19058,9 +19719,9 @@
         <w:t xml:space="preserve">;</w:t>
       </w:r>
     </w:p>
-    <w:bookmarkEnd w:id="318"/>
-    <w:bookmarkEnd w:id="319"/>
-    <w:bookmarkStart w:id="323" w:name="input-operations"/>
+    <w:bookmarkEnd w:id="339"/>
+    <w:bookmarkEnd w:id="340"/>
+    <w:bookmarkStart w:id="344" w:name="input-operations"/>
     <w:p>
       <w:pPr>
         <w:pStyle w:val="Heading2"/>
@@ -19069,7 +19730,7 @@
         <w:t xml:space="preserve">Input Operations</w:t>
       </w:r>
     </w:p>
-    <w:bookmarkStart w:id="320" w:name="configure-as-input"/>
+    <w:bookmarkStart w:id="341" w:name="configure-as-input"/>
     <w:p>
       <w:pPr>
         <w:pStyle w:val="Heading3"/>
@@ -19128,8 +19789,8 @@
         <w:t xml:space="preserve">;</w:t>
       </w:r>
     </w:p>
-    <w:bookmarkEnd w:id="320"/>
-    <w:bookmarkStart w:id="321" w:name="read-input-values"/>
+    <w:bookmarkEnd w:id="341"/>
+    <w:bookmarkStart w:id="342" w:name="read-input-values"/>
     <w:p>
       <w:pPr>
         <w:pStyle w:val="Heading3"/>
@@ -19281,8 +19942,8 @@
         <w:t xml:space="preserve">}</w:t>
       </w:r>
     </w:p>
-    <w:bookmarkEnd w:id="321"/>
-    <w:bookmarkStart w:id="322" w:name="read-with-mask"/>
+    <w:bookmarkEnd w:id="342"/>
+    <w:bookmarkStart w:id="343" w:name="read-with-mask"/>
     <w:p>
       <w:pPr>
         <w:pStyle w:val="Heading3"/>
@@ -19353,9 +20014,9 @@
         <w:t xml:space="preserve">;</w:t>
       </w:r>
     </w:p>
-    <w:bookmarkEnd w:id="322"/>
-    <w:bookmarkEnd w:id="323"/>
-    <w:bookmarkStart w:id="326" w:name="mixed-io-configuration"/>
+    <w:bookmarkEnd w:id="343"/>
+    <w:bookmarkEnd w:id="344"/>
+    <w:bookmarkStart w:id="347" w:name="mixed-io-configuration"/>
     <w:p>
       <w:pPr>
         <w:pStyle w:val="Heading2"/>
@@ -19364,7 +20025,7 @@
         <w:t xml:space="preserve">Mixed I/O Configuration</w:t>
       </w:r>
     </w:p>
-    <w:bookmarkStart w:id="324" w:name="configure-mixed-directions"/>
+    <w:bookmarkStart w:id="345" w:name="configure-mixed-directions"/>
     <w:p>
       <w:pPr>
         <w:pStyle w:val="Heading3"/>
@@ -19417,8 +20078,8 @@
         <w:t xml:space="preserve">;</w:t>
       </w:r>
     </w:p>
-    <w:bookmarkEnd w:id="324"/>
-    <w:bookmarkStart w:id="325" w:name="read-modify-write-pattern"/>
+    <w:bookmarkEnd w:id="345"/>
+    <w:bookmarkStart w:id="346" w:name="read-modify-write-pattern"/>
     <w:p>
       <w:pPr>
         <w:pStyle w:val="Heading3"/>
@@ -19543,9 +20204,9 @@
         <w:t xml:space="preserve">;</w:t>
       </w:r>
     </w:p>
-    <w:bookmarkEnd w:id="325"/>
-    <w:bookmarkEnd w:id="326"/>
-    <w:bookmarkStart w:id="329" w:name="output-enable-behavior"/>
+    <w:bookmarkEnd w:id="346"/>
+    <w:bookmarkEnd w:id="347"/>
+    <w:bookmarkStart w:id="350" w:name="output-enable-behavior"/>
     <w:p>
       <w:pPr>
         <w:pStyle w:val="Heading2"/>
@@ -19554,7 +20215,7 @@
         <w:t xml:space="preserve">Output Enable Behavior</w:t>
       </w:r>
     </w:p>
-    <w:bookmarkStart w:id="327" w:name="hardware-interface"/>
+    <w:bookmarkStart w:id="348" w:name="hardware-interface"/>
     <w:p>
       <w:pPr>
         <w:pStyle w:val="Heading3"/>
@@ -19663,8 +20324,8 @@
         <w:t xml:space="preserve">= don’t care</w:t>
       </w:r>
     </w:p>
-    <w:bookmarkEnd w:id="327"/>
-    <w:bookmarkStart w:id="328" w:name="glitch-considerations"/>
+    <w:bookmarkEnd w:id="348"/>
+    <w:bookmarkStart w:id="349" w:name="glitch-considerations"/>
     <w:p>
       <w:pPr>
         <w:pStyle w:val="Heading3"/>
@@ -19818,10 +20479,10 @@
         <w:t xml:space="preserve">- Interrupt Configuration</w:t>
       </w:r>
     </w:p>
-    <w:bookmarkEnd w:id="328"/>
-    <w:bookmarkEnd w:id="329"/>
-    <w:bookmarkEnd w:id="330"/>
-    <w:bookmarkStart w:id="348" w:name="apb-gpio---interrupt-configuration"/>
+    <w:bookmarkEnd w:id="349"/>
+    <w:bookmarkEnd w:id="350"/>
+    <w:bookmarkEnd w:id="351"/>
+    <w:bookmarkStart w:id="386" w:name="apb-gpio---interrupt-configuration"/>
     <w:p>
       <w:pPr>
         <w:pStyle w:val="Heading1"/>
@@ -19830,16 +20491,637 @@
         <w:t xml:space="preserve">APB GPIO - Interrupt Configuration</w:t>
       </w:r>
     </w:p>
-    <w:bookmarkStart w:id="335" w:name="interrupt-setup"/>
+    <w:bookmarkStart w:id="368" w:name="interrupt-timing-diagrams"/>
     <w:p>
       <w:pPr>
         <w:pStyle w:val="Heading2"/>
       </w:pPr>
       <w:r>
+        <w:t xml:space="preserve">Interrupt Timing Diagrams</w:t>
+      </w:r>
+    </w:p>
+    <w:p>
+      <w:pPr>
+        <w:pStyle w:val="FirstParagraph"/>
+      </w:pPr>
+      <w:r>
+        <w:t xml:space="preserve">The following diagrams illustrate GPIO interrupt detection and handling.</w:t>
+      </w:r>
+    </w:p>
+    <w:bookmarkStart w:id="355" w:name="rising-edge-interrupt"/>
+    <w:p>
+      <w:pPr>
+        <w:pStyle w:val="Heading3"/>
+      </w:pPr>
+      <w:r>
+        <w:t xml:space="preserve">Rising Edge Interrupt</w:t>
+      </w:r>
+    </w:p>
+    <w:p>
+      <w:pPr>
+        <w:pStyle w:val="FirstParagraph"/>
+      </w:pPr>
+      <w:r>
+        <w:t xml:space="preserve">Edge-triggered interrupts detect transitions on input pins.</w:t>
+      </w:r>
+    </w:p>
+    <w:p>
+      <w:pPr>
+        <w:pStyle w:val="CaptionedFigure"/>
+      </w:pPr>
+      <w:r>
+        <w:drawing>
+          <wp:inline>
+            <wp:extent cx="5334000" cy="1688236"/>
+            <wp:effectExtent b="0" l="0" r="0" t="0"/>
+            <wp:docPr descr="GPIO Rising Edge Interrupt" title="" id="353" name="Picture"/>
+            <a:graphic>
+              <a:graphicData uri="http://schemas.openxmlformats.org/drawingml/2006/picture">
+                <pic:pic>
+                  <pic:nvPicPr>
+                    <pic:cNvPr descr="/mnt/data/github/rtldesignsherpa/projects/components/retro_legacy_blocks/docs/gpio_spec/assets/wavedrom/timing/gpio_rising_edge_interrupt.svg" id="354" name="Picture"/>
+                    <pic:cNvPicPr>
+                      <a:picLocks noChangeArrowheads="1" noChangeAspect="1"/>
+                    </pic:cNvPicPr>
+                  </pic:nvPicPr>
+                  <pic:blipFill>
+                    <a:blip>
+                      <a:extLst>
+                        <a:ext uri="{28A0092B-C50C-407E-A947-70E740481C1C}">
+                          <a14:useLocalDpi xmlns:a14="http://schemas.microsoft.com/office/drawing/2010/main" val="0"/>
+                        </a:ext>
+                        <a:ext uri="{96DAC541-7B7A-43D3-8B79-37D633B846F1}">
+                          <asvg:svgBlip xmlns:asvg="http://schemas.microsoft.com/office/drawing/2016/SVG/main" r:embed="rId352"/>
+                        </a:ext>
+                      </a:extLst>
+                    </a:blip>
+                    <a:stretch>
+                      <a:fillRect/>
+                    </a:stretch>
+                  </pic:blipFill>
+                  <pic:spPr bwMode="auto">
+                    <a:xfrm>
+                      <a:off x="0" y="0"/>
+                      <a:ext cx="5334000" cy="1688236"/>
+                    </a:xfrm>
+                    <a:prstGeom prst="rect">
+                      <a:avLst/>
+                    </a:prstGeom>
+                    <a:noFill/>
+                    <a:ln w="9525">
+                      <a:noFill/>
+                      <a:headEnd/>
+                      <a:tailEnd/>
+                    </a:ln>
+                  </pic:spPr>
+                </pic:pic>
+              </a:graphicData>
+            </a:graphic>
+          </wp:inline>
+        </w:drawing>
+      </w:r>
+    </w:p>
+    <w:p>
+      <w:pPr>
+        <w:pStyle w:val="ImageCaption"/>
+      </w:pPr>
+      <w:r>
+        <w:t xml:space="preserve">GPIO Rising Edge Interrupt</w:t>
+      </w:r>
+    </w:p>
+    <w:p>
+      <w:pPr>
+        <w:pStyle w:val="BodyText"/>
+      </w:pPr>
+      <w:r>
+        <w:t xml:space="preserve">The detection sequence:</w:t>
+      </w:r>
+      <w:r>
+        <w:t xml:space="preserve"> </w:t>
+      </w:r>
+      <w:r>
+        <w:t xml:space="preserve">1. External input</w:t>
+      </w:r>
+      <w:r>
+        <w:t xml:space="preserve"> </w:t>
+      </w:r>
+      <w:r>
+        <w:rPr>
+          <w:rStyle w:val="VerbatimChar"/>
+        </w:rPr>
+        <w:t xml:space="preserve">gpio_in[0]</w:t>
+      </w:r>
+      <w:r>
+        <w:t xml:space="preserve"> </w:t>
+      </w:r>
+      <w:r>
+        <w:t xml:space="preserve">transitions from 0 to 1</w:t>
+      </w:r>
+      <w:r>
+        <w:t xml:space="preserve"> </w:t>
+      </w:r>
+      <w:r>
+        <w:t xml:space="preserve">2. 2-stage synchronizer captures the transition (</w:t>
+      </w:r>
+      <w:r>
+        <w:rPr>
+          <w:rStyle w:val="VerbatimChar"/>
+        </w:rPr>
+        <w:t xml:space="preserve">w_gpio_sync</w:t>
+      </w:r>
+      <w:r>
+        <w:t xml:space="preserve">)</w:t>
+      </w:r>
+      <w:r>
+        <w:t xml:space="preserve"> </w:t>
+      </w:r>
+      <w:r>
+        <w:t xml:space="preserve">3. Edge detector compares current vs. delayed value (</w:t>
+      </w:r>
+      <w:r>
+        <w:rPr>
+          <w:rStyle w:val="VerbatimChar"/>
+        </w:rPr>
+        <w:t xml:space="preserve">r_gpio_sync_d</w:t>
+      </w:r>
+      <w:r>
+        <w:t xml:space="preserve">)</w:t>
+      </w:r>
+      <w:r>
+        <w:t xml:space="preserve"> </w:t>
+      </w:r>
+      <w:r>
+        <w:t xml:space="preserve">4. Rising edge pulse (</w:t>
+      </w:r>
+      <w:r>
+        <w:rPr>
+          <w:rStyle w:val="VerbatimChar"/>
+        </w:rPr>
+        <w:t xml:space="preserve">w_rising_edge</w:t>
+      </w:r>
+      <w:r>
+        <w:t xml:space="preserve">) generated for one clock</w:t>
+      </w:r>
+      <w:r>
+        <w:t xml:space="preserve"> </w:t>
+      </w:r>
+      <w:r>
+        <w:t xml:space="preserve">5. Raw interrupt latched in</w:t>
+      </w:r>
+      <w:r>
+        <w:t xml:space="preserve"> </w:t>
+      </w:r>
+      <w:r>
+        <w:rPr>
+          <w:rStyle w:val="VerbatimChar"/>
+        </w:rPr>
+        <w:t xml:space="preserve">r_raw_int[0]</w:t>
+      </w:r>
+      <w:r>
+        <w:t xml:space="preserve"> </w:t>
+      </w:r>
+      <w:r>
+        <w:t xml:space="preserve">6. Combined</w:t>
+      </w:r>
+      <w:r>
+        <w:t xml:space="preserve"> </w:t>
+      </w:r>
+      <w:r>
+        <w:rPr>
+          <w:rStyle w:val="VerbatimChar"/>
+        </w:rPr>
+        <w:t xml:space="preserve">irq</w:t>
+      </w:r>
+      <w:r>
+        <w:t xml:space="preserve"> </w:t>
+      </w:r>
+      <w:r>
+        <w:t xml:space="preserve">output asserts</w:t>
+      </w:r>
+    </w:p>
+    <w:bookmarkEnd w:id="355"/>
+    <w:bookmarkStart w:id="359" w:name="falling-edge-interrupt"/>
+    <w:p>
+      <w:pPr>
+        <w:pStyle w:val="Heading3"/>
+      </w:pPr>
+      <w:r>
+        <w:t xml:space="preserve">Falling Edge Interrupt</w:t>
+      </w:r>
+    </w:p>
+    <w:p>
+      <w:pPr>
+        <w:pStyle w:val="FirstParagraph"/>
+      </w:pPr>
+      <w:r>
+        <w:t xml:space="preserve">Falling edge detection uses inverted polarity configuration.</w:t>
+      </w:r>
+    </w:p>
+    <w:p>
+      <w:pPr>
+        <w:pStyle w:val="CaptionedFigure"/>
+      </w:pPr>
+      <w:r>
+        <w:drawing>
+          <wp:inline>
+            <wp:extent cx="5334000" cy="1306200"/>
+            <wp:effectExtent b="0" l="0" r="0" t="0"/>
+            <wp:docPr descr="GPIO Falling Edge Interrupt" title="" id="357" name="Picture"/>
+            <a:graphic>
+              <a:graphicData uri="http://schemas.openxmlformats.org/drawingml/2006/picture">
+                <pic:pic>
+                  <pic:nvPicPr>
+                    <pic:cNvPr descr="/mnt/data/github/rtldesignsherpa/projects/components/retro_legacy_blocks/docs/gpio_spec/assets/wavedrom/timing/gpio_falling_edge_interrupt.svg" id="358" name="Picture"/>
+                    <pic:cNvPicPr>
+                      <a:picLocks noChangeArrowheads="1" noChangeAspect="1"/>
+                    </pic:cNvPicPr>
+                  </pic:nvPicPr>
+                  <pic:blipFill>
+                    <a:blip>
+                      <a:extLst>
+                        <a:ext uri="{28A0092B-C50C-407E-A947-70E740481C1C}">
+                          <a14:useLocalDpi xmlns:a14="http://schemas.microsoft.com/office/drawing/2010/main" val="0"/>
+                        </a:ext>
+                        <a:ext uri="{96DAC541-7B7A-43D3-8B79-37D633B846F1}">
+                          <asvg:svgBlip xmlns:asvg="http://schemas.microsoft.com/office/drawing/2016/SVG/main" r:embed="rId356"/>
+                        </a:ext>
+                      </a:extLst>
+                    </a:blip>
+                    <a:stretch>
+                      <a:fillRect/>
+                    </a:stretch>
+                  </pic:blipFill>
+                  <pic:spPr bwMode="auto">
+                    <a:xfrm>
+                      <a:off x="0" y="0"/>
+                      <a:ext cx="5334000" cy="1306200"/>
+                    </a:xfrm>
+                    <a:prstGeom prst="rect">
+                      <a:avLst/>
+                    </a:prstGeom>
+                    <a:noFill/>
+                    <a:ln w="9525">
+                      <a:noFill/>
+                      <a:headEnd/>
+                      <a:tailEnd/>
+                    </a:ln>
+                  </pic:spPr>
+                </pic:pic>
+              </a:graphicData>
+            </a:graphic>
+          </wp:inline>
+        </w:drawing>
+      </w:r>
+    </w:p>
+    <w:p>
+      <w:pPr>
+        <w:pStyle w:val="ImageCaption"/>
+      </w:pPr>
+      <w:r>
+        <w:t xml:space="preserve">GPIO Falling Edge Interrupt</w:t>
+      </w:r>
+    </w:p>
+    <w:p>
+      <w:pPr>
+        <w:pStyle w:val="BodyText"/>
+      </w:pPr>
+      <w:r>
+        <w:t xml:space="preserve">With</w:t>
+      </w:r>
+      <w:r>
+        <w:t xml:space="preserve"> </w:t>
+      </w:r>
+      <w:r>
+        <w:rPr>
+          <w:rStyle w:val="VerbatimChar"/>
+        </w:rPr>
+        <w:t xml:space="preserve">cfg_int_type[0]=0</w:t>
+      </w:r>
+      <w:r>
+        <w:t xml:space="preserve"> </w:t>
+      </w:r>
+      <w:r>
+        <w:t xml:space="preserve">(edge mode) and</w:t>
+      </w:r>
+      <w:r>
+        <w:t xml:space="preserve"> </w:t>
+      </w:r>
+      <w:r>
+        <w:rPr>
+          <w:rStyle w:val="VerbatimChar"/>
+        </w:rPr>
+        <w:t xml:space="preserve">cfg_int_polarity[0]=0</w:t>
+      </w:r>
+      <w:r>
+        <w:t xml:space="preserve"> </w:t>
+      </w:r>
+      <w:r>
+        <w:t xml:space="preserve">(falling edge), the detector triggers on 1-to-0 transitions.</w:t>
+      </w:r>
+    </w:p>
+    <w:bookmarkEnd w:id="359"/>
+    <w:bookmarkStart w:id="363" w:name="level-sensitive-interrupt"/>
+    <w:p>
+      <w:pPr>
+        <w:pStyle w:val="Heading3"/>
+      </w:pPr>
+      <w:r>
+        <w:t xml:space="preserve">Level-Sensitive Interrupt</w:t>
+      </w:r>
+    </w:p>
+    <w:p>
+      <w:pPr>
+        <w:pStyle w:val="FirstParagraph"/>
+      </w:pPr>
+      <w:r>
+        <w:t xml:space="preserve">Level-sensitive interrupts track the input state directly.</w:t>
+      </w:r>
+    </w:p>
+    <w:p>
+      <w:pPr>
+        <w:pStyle w:val="CaptionedFigure"/>
+      </w:pPr>
+      <w:r>
+        <w:drawing>
+          <wp:inline>
+            <wp:extent cx="5334000" cy="1243200"/>
+            <wp:effectExtent b="0" l="0" r="0" t="0"/>
+            <wp:docPr descr="GPIO Level Interrupt" title="" id="361" name="Picture"/>
+            <a:graphic>
+              <a:graphicData uri="http://schemas.openxmlformats.org/drawingml/2006/picture">
+                <pic:pic>
+                  <pic:nvPicPr>
+                    <pic:cNvPr descr="/mnt/data/github/rtldesignsherpa/projects/components/retro_legacy_blocks/docs/gpio_spec/assets/wavedrom/timing/gpio_level_interrupt.svg" id="362" name="Picture"/>
+                    <pic:cNvPicPr>
+                      <a:picLocks noChangeArrowheads="1" noChangeAspect="1"/>
+                    </pic:cNvPicPr>
+                  </pic:nvPicPr>
+                  <pic:blipFill>
+                    <a:blip>
+                      <a:extLst>
+                        <a:ext uri="{28A0092B-C50C-407E-A947-70E740481C1C}">
+                          <a14:useLocalDpi xmlns:a14="http://schemas.microsoft.com/office/drawing/2010/main" val="0"/>
+                        </a:ext>
+                        <a:ext uri="{96DAC541-7B7A-43D3-8B79-37D633B846F1}">
+                          <asvg:svgBlip xmlns:asvg="http://schemas.microsoft.com/office/drawing/2016/SVG/main" r:embed="rId360"/>
+                        </a:ext>
+                      </a:extLst>
+                    </a:blip>
+                    <a:stretch>
+                      <a:fillRect/>
+                    </a:stretch>
+                  </pic:blipFill>
+                  <pic:spPr bwMode="auto">
+                    <a:xfrm>
+                      <a:off x="0" y="0"/>
+                      <a:ext cx="5334000" cy="1243200"/>
+                    </a:xfrm>
+                    <a:prstGeom prst="rect">
+                      <a:avLst/>
+                    </a:prstGeom>
+                    <a:noFill/>
+                    <a:ln w="9525">
+                      <a:noFill/>
+                      <a:headEnd/>
+                      <a:tailEnd/>
+                    </a:ln>
+                  </pic:spPr>
+                </pic:pic>
+              </a:graphicData>
+            </a:graphic>
+          </wp:inline>
+        </w:drawing>
+      </w:r>
+    </w:p>
+    <w:p>
+      <w:pPr>
+        <w:pStyle w:val="ImageCaption"/>
+      </w:pPr>
+      <w:r>
+        <w:t xml:space="preserve">GPIO Level Interrupt</w:t>
+      </w:r>
+    </w:p>
+    <w:p>
+      <w:pPr>
+        <w:pStyle w:val="BodyText"/>
+      </w:pPr>
+      <w:r>
+        <w:t xml:space="preserve">Key differences from edge mode:</w:t>
+      </w:r>
+      <w:r>
+        <w:t xml:space="preserve"> </w:t>
+      </w:r>
+      <w:r>
+        <w:t xml:space="preserve">-</w:t>
+      </w:r>
+      <w:r>
+        <w:t xml:space="preserve"> </w:t>
+      </w:r>
+      <w:r>
+        <w:rPr>
+          <w:rStyle w:val="VerbatimChar"/>
+        </w:rPr>
+        <w:t xml:space="preserve">irq</w:t>
+      </w:r>
+      <w:r>
+        <w:t xml:space="preserve"> </w:t>
+      </w:r>
+      <w:r>
+        <w:t xml:space="preserve">follows the input level (not latched)</w:t>
+      </w:r>
+      <w:r>
+        <w:t xml:space="preserve"> </w:t>
+      </w:r>
+      <w:r>
+        <w:t xml:space="preserve">- No edge detection logic involved</w:t>
+      </w:r>
+      <w:r>
+        <w:t xml:space="preserve"> </w:t>
+      </w:r>
+      <w:r>
+        <w:t xml:space="preserve">- Interrupt re-asserts if source not cleared before ISR exit</w:t>
+      </w:r>
+    </w:p>
+    <w:bookmarkEnd w:id="363"/>
+    <w:bookmarkStart w:id="367" w:name="interrupt-clear-w1c"/>
+    <w:p>
+      <w:pPr>
+        <w:pStyle w:val="Heading3"/>
+      </w:pPr>
+      <w:r>
+        <w:t xml:space="preserve">Interrupt Clear (W1C)</w:t>
+      </w:r>
+    </w:p>
+    <w:p>
+      <w:pPr>
+        <w:pStyle w:val="FirstParagraph"/>
+      </w:pPr>
+      <w:r>
+        <w:t xml:space="preserve">Write-1-to-Clear mechanism clears latched interrupts.</w:t>
+      </w:r>
+    </w:p>
+    <w:p>
+      <w:pPr>
+        <w:pStyle w:val="CaptionedFigure"/>
+      </w:pPr>
+      <w:r>
+        <w:drawing>
+          <wp:inline>
+            <wp:extent cx="5334000" cy="1189566"/>
+            <wp:effectExtent b="0" l="0" r="0" t="0"/>
+            <wp:docPr descr="GPIO Interrupt Clear" title="" id="365" name="Picture"/>
+            <a:graphic>
+              <a:graphicData uri="http://schemas.openxmlformats.org/drawingml/2006/picture">
+                <pic:pic>
+                  <pic:nvPicPr>
+                    <pic:cNvPr descr="/mnt/data/github/rtldesignsherpa/projects/components/retro_legacy_blocks/docs/gpio_spec/assets/wavedrom/timing/gpio_interrupt_clear.svg" id="366" name="Picture"/>
+                    <pic:cNvPicPr>
+                      <a:picLocks noChangeArrowheads="1" noChangeAspect="1"/>
+                    </pic:cNvPicPr>
+                  </pic:nvPicPr>
+                  <pic:blipFill>
+                    <a:blip>
+                      <a:extLst>
+                        <a:ext uri="{28A0092B-C50C-407E-A947-70E740481C1C}">
+                          <a14:useLocalDpi xmlns:a14="http://schemas.microsoft.com/office/drawing/2010/main" val="0"/>
+                        </a:ext>
+                        <a:ext uri="{96DAC541-7B7A-43D3-8B79-37D633B846F1}">
+                          <asvg:svgBlip xmlns:asvg="http://schemas.microsoft.com/office/drawing/2016/SVG/main" r:embed="rId364"/>
+                        </a:ext>
+                      </a:extLst>
+                    </a:blip>
+                    <a:stretch>
+                      <a:fillRect/>
+                    </a:stretch>
+                  </pic:blipFill>
+                  <pic:spPr bwMode="auto">
+                    <a:xfrm>
+                      <a:off x="0" y="0"/>
+                      <a:ext cx="5334000" cy="1189566"/>
+                    </a:xfrm>
+                    <a:prstGeom prst="rect">
+                      <a:avLst/>
+                    </a:prstGeom>
+                    <a:noFill/>
+                    <a:ln w="9525">
+                      <a:noFill/>
+                      <a:headEnd/>
+                      <a:tailEnd/>
+                    </a:ln>
+                  </pic:spPr>
+                </pic:pic>
+              </a:graphicData>
+            </a:graphic>
+          </wp:inline>
+        </w:drawing>
+      </w:r>
+    </w:p>
+    <w:p>
+      <w:pPr>
+        <w:pStyle w:val="ImageCaption"/>
+      </w:pPr>
+      <w:r>
+        <w:t xml:space="preserve">GPIO Interrupt Clear</w:t>
+      </w:r>
+    </w:p>
+    <w:p>
+      <w:pPr>
+        <w:pStyle w:val="BodyText"/>
+      </w:pPr>
+      <w:r>
+        <w:t xml:space="preserve">The clear sequence:</w:t>
+      </w:r>
+      <w:r>
+        <w:t xml:space="preserve"> </w:t>
+      </w:r>
+      <w:r>
+        <w:t xml:space="preserve">1.</w:t>
+      </w:r>
+      <w:r>
+        <w:t xml:space="preserve"> </w:t>
+      </w:r>
+      <w:r>
+        <w:rPr>
+          <w:rStyle w:val="VerbatimChar"/>
+        </w:rPr>
+        <w:t xml:space="preserve">r_raw_int[0]</w:t>
+      </w:r>
+      <w:r>
+        <w:t xml:space="preserve"> </w:t>
+      </w:r>
+      <w:r>
+        <w:t xml:space="preserve">is active (edge was detected)</w:t>
+      </w:r>
+      <w:r>
+        <w:t xml:space="preserve"> </w:t>
+      </w:r>
+      <w:r>
+        <w:t xml:space="preserve">2. Software writes 0x01 to INT_STATUS register</w:t>
+      </w:r>
+      <w:r>
+        <w:t xml:space="preserve"> </w:t>
+      </w:r>
+      <w:r>
+        <w:t xml:space="preserve">3. W1C logic clears</w:t>
+      </w:r>
+      <w:r>
+        <w:t xml:space="preserve"> </w:t>
+      </w:r>
+      <w:r>
+        <w:rPr>
+          <w:rStyle w:val="VerbatimChar"/>
+        </w:rPr>
+        <w:t xml:space="preserve">r_int_status[0]</w:t>
+      </w:r>
+      <w:r>
+        <w:t xml:space="preserve"> </w:t>
+      </w:r>
+      <w:r>
+        <w:t xml:space="preserve">4.</w:t>
+      </w:r>
+      <w:r>
+        <w:t xml:space="preserve"> </w:t>
+      </w:r>
+      <w:r>
+        <w:rPr>
+          <w:rStyle w:val="VerbatimChar"/>
+        </w:rPr>
+        <w:t xml:space="preserve">irq</w:t>
+      </w:r>
+      <w:r>
+        <w:t xml:space="preserve"> </w:t>
+      </w:r>
+      <w:r>
+        <w:t xml:space="preserve">deasserts</w:t>
+      </w:r>
+    </w:p>
+    <w:p>
+      <w:pPr>
+        <w:pStyle w:val="BodyText"/>
+      </w:pPr>
+      <w:r>
+        <w:t xml:space="preserve">Note: For level-sensitive interrupts, the external source must be cleared first, otherwise the interrupt immediately re-asserts.</w:t>
+      </w:r>
+    </w:p>
+    <w:p>
+      <w:r>
+        <w:pict>
+          <v:rect style="width:0;height:1.5pt" o:hralign="center" o:hrstd="t" o:hr="t"/>
+        </w:pict>
+      </w:r>
+    </w:p>
+    <w:bookmarkEnd w:id="367"/>
+    <w:bookmarkEnd w:id="368"/>
+    <w:bookmarkStart w:id="373" w:name="interrupt-setup"/>
+    <w:p>
+      <w:pPr>
+        <w:pStyle w:val="Heading2"/>
+      </w:pPr>
+      <w:r>
         <w:t xml:space="preserve">Interrupt Setup</w:t>
       </w:r>
     </w:p>
-    <w:bookmarkStart w:id="331" w:name="configure-interrupt-type"/>
+    <w:bookmarkStart w:id="369" w:name="configure-interrupt-type"/>
     <w:p>
       <w:pPr>
         <w:pStyle w:val="Heading3"/>
@@ -19901,8 +21183,8 @@
         <w:t xml:space="preserve">;</w:t>
       </w:r>
     </w:p>
-    <w:bookmarkEnd w:id="331"/>
-    <w:bookmarkStart w:id="332" w:name="configure-polarity"/>
+    <w:bookmarkEnd w:id="369"/>
+    <w:bookmarkStart w:id="370" w:name="configure-polarity"/>
     <w:p>
       <w:pPr>
         <w:pStyle w:val="Heading3"/>
@@ -19995,8 +21277,8 @@
         <w:t xml:space="preserve">;</w:t>
       </w:r>
     </w:p>
-    <w:bookmarkEnd w:id="332"/>
-    <w:bookmarkStart w:id="333" w:name="configure-both-edge-mode-edge-mode-only"/>
+    <w:bookmarkEnd w:id="370"/>
+    <w:bookmarkStart w:id="371" w:name="configure-both-edge-mode-edge-mode-only"/>
     <w:p>
       <w:pPr>
         <w:pStyle w:val="Heading3"/>
@@ -20049,8 +21331,8 @@
         <w:t xml:space="preserve">;</w:t>
       </w:r>
     </w:p>
-    <w:bookmarkEnd w:id="333"/>
-    <w:bookmarkStart w:id="334" w:name="enable-interrupts"/>
+    <w:bookmarkEnd w:id="371"/>
+    <w:bookmarkStart w:id="372" w:name="enable-interrupts"/>
     <w:p>
       <w:pPr>
         <w:pStyle w:val="Heading3"/>
@@ -20103,9 +21385,9 @@
         <w:t xml:space="preserve">;</w:t>
       </w:r>
     </w:p>
-    <w:bookmarkEnd w:id="334"/>
-    <w:bookmarkEnd w:id="335"/>
-    <w:bookmarkStart w:id="336" w:name="interrupt-configuration-table"/>
+    <w:bookmarkEnd w:id="372"/>
+    <w:bookmarkEnd w:id="373"/>
+    <w:bookmarkStart w:id="374" w:name="interrupt-configuration-table"/>
     <w:p>
       <w:pPr>
         <w:pStyle w:val="Heading2"/>
@@ -20431,8 +21713,8 @@
         </w:tc>
       </w:tr>
     </w:tbl>
-    <w:bookmarkEnd w:id="336"/>
-    <w:bookmarkStart w:id="340" w:name="complete-setup-examples"/>
+    <w:bookmarkEnd w:id="374"/>
+    <w:bookmarkStart w:id="378" w:name="complete-setup-examples"/>
     <w:p>
       <w:pPr>
         <w:pStyle w:val="Heading2"/>
@@ -20441,7 +21723,7 @@
         <w:t xml:space="preserve">Complete Setup Examples</w:t>
       </w:r>
     </w:p>
-    <w:bookmarkStart w:id="337" w:name="rising-edge-interrupt"/>
+    <w:bookmarkStart w:id="375" w:name="rising-edge-interrupt-1"/>
     <w:p>
       <w:pPr>
         <w:pStyle w:val="Heading3"/>
@@ -20761,8 +22043,8 @@
         <w:t xml:space="preserve">// Enable</w:t>
       </w:r>
     </w:p>
-    <w:bookmarkEnd w:id="337"/>
-    <w:bookmarkStart w:id="338" w:name="both-edge-interrupt"/>
+    <w:bookmarkEnd w:id="375"/>
+    <w:bookmarkStart w:id="376" w:name="both-edge-interrupt"/>
     <w:p>
       <w:pPr>
         <w:pStyle w:val="Heading3"/>
@@ -21007,8 +22289,8 @@
         <w:t xml:space="preserve">// Enable</w:t>
       </w:r>
     </w:p>
-    <w:bookmarkEnd w:id="338"/>
-    <w:bookmarkStart w:id="339" w:name="active-low-level-interrupt"/>
+    <w:bookmarkEnd w:id="376"/>
+    <w:bookmarkStart w:id="377" w:name="active-low-level-interrupt"/>
     <w:p>
       <w:pPr>
         <w:pStyle w:val="Heading3"/>
@@ -21253,9 +22535,9 @@
         <w:t xml:space="preserve">// Enable</w:t>
       </w:r>
     </w:p>
-    <w:bookmarkEnd w:id="339"/>
-    <w:bookmarkEnd w:id="340"/>
-    <w:bookmarkStart w:id="344" w:name="interrupt-handling-2"/>
+    <w:bookmarkEnd w:id="377"/>
+    <w:bookmarkEnd w:id="378"/>
+    <w:bookmarkStart w:id="382" w:name="interrupt-handling-2"/>
     <w:p>
       <w:pPr>
         <w:pStyle w:val="Heading2"/>
@@ -21264,7 +22546,7 @@
         <w:t xml:space="preserve">Interrupt Handling</w:t>
       </w:r>
     </w:p>
-    <w:bookmarkStart w:id="341" w:name="check-interrupt-status"/>
+    <w:bookmarkStart w:id="379" w:name="check-interrupt-status"/>
     <w:p>
       <w:pPr>
         <w:pStyle w:val="Heading3"/>
@@ -21308,8 +22590,8 @@
         <w:t xml:space="preserve">;</w:t>
       </w:r>
     </w:p>
-    <w:bookmarkEnd w:id="341"/>
-    <w:bookmarkStart w:id="342" w:name="clear-interrupts-write-1-to-clear"/>
+    <w:bookmarkEnd w:id="379"/>
+    <w:bookmarkStart w:id="380" w:name="clear-interrupts-write-1-to-clear"/>
     <w:p>
       <w:pPr>
         <w:pStyle w:val="Heading3"/>
@@ -21437,8 +22719,8 @@
         <w:t xml:space="preserve">;</w:t>
       </w:r>
     </w:p>
-    <w:bookmarkEnd w:id="342"/>
-    <w:bookmarkStart w:id="343" w:name="complete-isr-example"/>
+    <w:bookmarkEnd w:id="380"/>
+    <w:bookmarkStart w:id="381" w:name="complete-isr-example"/>
     <w:p>
       <w:pPr>
         <w:pStyle w:val="Heading3"/>
@@ -21887,9 +23169,9 @@
         <w:t xml:space="preserve">}</w:t>
       </w:r>
     </w:p>
-    <w:bookmarkEnd w:id="343"/>
-    <w:bookmarkEnd w:id="344"/>
-    <w:bookmarkStart w:id="347" w:name="level-sensitive-considerations"/>
+    <w:bookmarkEnd w:id="381"/>
+    <w:bookmarkEnd w:id="382"/>
+    <w:bookmarkStart w:id="385" w:name="level-sensitive-considerations"/>
     <w:p>
       <w:pPr>
         <w:pStyle w:val="Heading2"/>
@@ -21898,7 +23180,7 @@
         <w:t xml:space="preserve">Level-Sensitive Considerations</w:t>
       </w:r>
     </w:p>
-    <w:bookmarkStart w:id="345" w:name="avoid-interrupt-storm"/>
+    <w:bookmarkStart w:id="383" w:name="avoid-interrupt-storm"/>
     <w:p>
       <w:pPr>
         <w:pStyle w:val="Heading3"/>
@@ -22178,8 +23460,8 @@
         <w:t xml:space="preserve">}</w:t>
       </w:r>
     </w:p>
-    <w:bookmarkEnd w:id="345"/>
-    <w:bookmarkStart w:id="346" w:name="masking-during-handling"/>
+    <w:bookmarkEnd w:id="383"/>
+    <w:bookmarkStart w:id="384" w:name="masking-during-handling"/>
     <w:p>
       <w:pPr>
         <w:pStyle w:val="Heading3"/>
@@ -22379,10 +23661,10 @@
         <w:t xml:space="preserve">- Programming Examples</w:t>
       </w:r>
     </w:p>
-    <w:bookmarkEnd w:id="346"/>
-    <w:bookmarkEnd w:id="347"/>
-    <w:bookmarkEnd w:id="348"/>
-    <w:bookmarkStart w:id="364" w:name="apb-gpio---programming-examples"/>
+    <w:bookmarkEnd w:id="384"/>
+    <w:bookmarkEnd w:id="385"/>
+    <w:bookmarkEnd w:id="386"/>
+    <w:bookmarkStart w:id="402" w:name="apb-gpio---programming-examples"/>
     <w:p>
       <w:pPr>
         <w:pStyle w:val="Heading1"/>
@@ -22391,7 +23673,7 @@
         <w:t xml:space="preserve">APB GPIO - Programming Examples</w:t>
       </w:r>
     </w:p>
-    <w:bookmarkStart w:id="351" w:name="led-control"/>
+    <w:bookmarkStart w:id="389" w:name="led-control"/>
     <w:p>
       <w:pPr>
         <w:pStyle w:val="Heading2"/>
@@ -22400,7 +23682,7 @@
         <w:t xml:space="preserve">LED Control</w:t>
       </w:r>
     </w:p>
-    <w:bookmarkStart w:id="349" w:name="simple-led-blink"/>
+    <w:bookmarkStart w:id="387" w:name="simple-led-blink"/>
     <w:p>
       <w:pPr>
         <w:pStyle w:val="Heading3"/>
@@ -22867,8 +24149,8 @@
         <w:t xml:space="preserve">}</w:t>
       </w:r>
     </w:p>
-    <w:bookmarkEnd w:id="349"/>
-    <w:bookmarkStart w:id="350" w:name="multiple-led-control"/>
+    <w:bookmarkEnd w:id="387"/>
+    <w:bookmarkStart w:id="388" w:name="multiple-led-control"/>
     <w:p>
       <w:pPr>
         <w:pStyle w:val="Heading3"/>
@@ -23122,9 +24404,9 @@
         <w:t xml:space="preserve">}</w:t>
       </w:r>
     </w:p>
-    <w:bookmarkEnd w:id="350"/>
-    <w:bookmarkEnd w:id="351"/>
-    <w:bookmarkStart w:id="354" w:name="button-input"/>
+    <w:bookmarkEnd w:id="388"/>
+    <w:bookmarkEnd w:id="389"/>
+    <w:bookmarkStart w:id="392" w:name="button-input"/>
     <w:p>
       <w:pPr>
         <w:pStyle w:val="Heading2"/>
@@ -23133,7 +24415,7 @@
         <w:t xml:space="preserve">Button Input</w:t>
       </w:r>
     </w:p>
-    <w:bookmarkStart w:id="352" w:name="simple-button-read"/>
+    <w:bookmarkStart w:id="390" w:name="simple-button-read"/>
     <w:p>
       <w:pPr>
         <w:pStyle w:val="Heading3"/>
@@ -23486,8 +24768,8 @@
         <w:t xml:space="preserve">}</w:t>
       </w:r>
     </w:p>
-    <w:bookmarkEnd w:id="352"/>
-    <w:bookmarkStart w:id="353" w:name="button-with-interrupt"/>
+    <w:bookmarkEnd w:id="390"/>
+    <w:bookmarkStart w:id="391" w:name="button-with-interrupt"/>
     <w:p>
       <w:pPr>
         <w:pStyle w:val="Heading3"/>
@@ -24149,9 +25431,9 @@
         <w:t xml:space="preserve">}</w:t>
       </w:r>
     </w:p>
-    <w:bookmarkEnd w:id="353"/>
-    <w:bookmarkEnd w:id="354"/>
-    <w:bookmarkStart w:id="356" w:name="dip-switch-reading"/>
+    <w:bookmarkEnd w:id="391"/>
+    <w:bookmarkEnd w:id="392"/>
+    <w:bookmarkStart w:id="394" w:name="dip-switch-reading"/>
     <w:p>
       <w:pPr>
         <w:pStyle w:val="Heading2"/>
@@ -24160,7 +25442,7 @@
         <w:t xml:space="preserve">DIP Switch Reading</w:t>
       </w:r>
     </w:p>
-    <w:bookmarkStart w:id="355" w:name="bit-switch-input"/>
+    <w:bookmarkStart w:id="393" w:name="bit-switch-input"/>
     <w:p>
       <w:pPr>
         <w:pStyle w:val="Heading3"/>
@@ -24486,9 +25768,9 @@
         <w:t xml:space="preserve">}</w:t>
       </w:r>
     </w:p>
-    <w:bookmarkEnd w:id="355"/>
-    <w:bookmarkEnd w:id="356"/>
-    <w:bookmarkStart w:id="359" w:name="parallel-data-interface"/>
+    <w:bookmarkEnd w:id="393"/>
+    <w:bookmarkEnd w:id="394"/>
+    <w:bookmarkStart w:id="397" w:name="parallel-data-interface"/>
     <w:p>
       <w:pPr>
         <w:pStyle w:val="Heading2"/>
@@ -24497,7 +25779,7 @@
         <w:t xml:space="preserve">Parallel Data Interface</w:t>
       </w:r>
     </w:p>
-    <w:bookmarkStart w:id="357" w:name="bit-output-port"/>
+    <w:bookmarkStart w:id="395" w:name="bit-output-port"/>
     <w:p>
       <w:pPr>
         <w:pStyle w:val="Heading3"/>
@@ -25105,8 +26387,8 @@
         <w:t xml:space="preserve">}</w:t>
       </w:r>
     </w:p>
-    <w:bookmarkEnd w:id="357"/>
-    <w:bookmarkStart w:id="358" w:name="bit-input-port-with-ready"/>
+    <w:bookmarkEnd w:id="395"/>
+    <w:bookmarkStart w:id="396" w:name="bit-input-port-with-ready"/>
     <w:p>
       <w:pPr>
         <w:pStyle w:val="Heading3"/>
@@ -25555,9 +26837,9 @@
         <w:t xml:space="preserve">}</w:t>
       </w:r>
     </w:p>
-    <w:bookmarkEnd w:id="358"/>
-    <w:bookmarkEnd w:id="359"/>
-    <w:bookmarkStart w:id="361" w:name="pwm-style-output"/>
+    <w:bookmarkEnd w:id="396"/>
+    <w:bookmarkEnd w:id="397"/>
+    <w:bookmarkStart w:id="399" w:name="pwm-style-output"/>
     <w:p>
       <w:pPr>
         <w:pStyle w:val="Heading2"/>
@@ -25566,7 +26848,7 @@
         <w:t xml:space="preserve">PWM-Style Output</w:t>
       </w:r>
     </w:p>
-    <w:bookmarkStart w:id="360" w:name="bit-banged-pwm-low-frequency"/>
+    <w:bookmarkStart w:id="398" w:name="bit-banged-pwm-low-frequency"/>
     <w:p>
       <w:pPr>
         <w:pStyle w:val="Heading3"/>
@@ -26165,9 +27447,9 @@
         <w:t xml:space="preserve">}</w:t>
       </w:r>
     </w:p>
-    <w:bookmarkEnd w:id="360"/>
-    <w:bookmarkEnd w:id="361"/>
-    <w:bookmarkStart w:id="363" w:name="wake-on-change"/>
+    <w:bookmarkEnd w:id="398"/>
+    <w:bookmarkEnd w:id="399"/>
+    <w:bookmarkStart w:id="401" w:name="wake-on-change"/>
     <w:p>
       <w:pPr>
         <w:pStyle w:val="Heading2"/>
@@ -26176,7 +27458,7 @@
         <w:t xml:space="preserve">Wake-On-Change</w:t>
       </w:r>
     </w:p>
-    <w:bookmarkStart w:id="362" w:name="power-management-integration"/>
+    <w:bookmarkStart w:id="400" w:name="power-management-integration"/>
     <w:p>
       <w:pPr>
         <w:pStyle w:val="Heading3"/>
@@ -26610,10 +27892,10 @@
         <w:t xml:space="preserve">- Software Considerations</w:t>
       </w:r>
     </w:p>
-    <w:bookmarkEnd w:id="362"/>
-    <w:bookmarkEnd w:id="363"/>
-    <w:bookmarkEnd w:id="364"/>
-    <w:bookmarkStart w:id="383" w:name="apb-gpio---software-considerations"/>
+    <w:bookmarkEnd w:id="400"/>
+    <w:bookmarkEnd w:id="401"/>
+    <w:bookmarkEnd w:id="402"/>
+    <w:bookmarkStart w:id="421" w:name="apb-gpio---software-considerations"/>
     <w:p>
       <w:pPr>
         <w:pStyle w:val="Heading1"/>
@@ -26622,7 +27904,7 @@
         <w:t xml:space="preserve">APB GPIO - Software Considerations</w:t>
       </w:r>
     </w:p>
-    <w:bookmarkStart w:id="367" w:name="performance"/>
+    <w:bookmarkStart w:id="405" w:name="performance"/>
     <w:p>
       <w:pPr>
         <w:pStyle w:val="Heading2"/>
@@ -26631,7 +27913,7 @@
         <w:t xml:space="preserve">Performance</w:t>
       </w:r>
     </w:p>
-    <w:bookmarkStart w:id="365" w:name="register-access-timing"/>
+    <w:bookmarkStart w:id="403" w:name="register-access-timing"/>
     <w:p>
       <w:pPr>
         <w:pStyle w:val="Heading3"/>
@@ -26808,8 +28090,8 @@
         </w:tc>
       </w:tr>
     </w:tbl>
-    <w:bookmarkEnd w:id="365"/>
-    <w:bookmarkStart w:id="366" w:name="optimizing-access"/>
+    <w:bookmarkEnd w:id="403"/>
+    <w:bookmarkStart w:id="404" w:name="optimizing-access"/>
     <w:p>
       <w:pPr>
         <w:pStyle w:val="Heading3"/>
@@ -27443,9 +28725,9 @@
         <w:t xml:space="preserve">;</w:t>
       </w:r>
     </w:p>
-    <w:bookmarkEnd w:id="366"/>
-    <w:bookmarkEnd w:id="367"/>
-    <w:bookmarkStart w:id="371" w:name="synchronization-2"/>
+    <w:bookmarkEnd w:id="404"/>
+    <w:bookmarkEnd w:id="405"/>
+    <w:bookmarkStart w:id="409" w:name="synchronization-2"/>
     <w:p>
       <w:pPr>
         <w:pStyle w:val="Heading2"/>
@@ -27454,7 +28736,7 @@
         <w:t xml:space="preserve">Synchronization</w:t>
       </w:r>
     </w:p>
-    <w:bookmarkStart w:id="368" w:name="input-latency-1"/>
+    <w:bookmarkStart w:id="406" w:name="input-latency-1"/>
     <w:p>
       <w:pPr>
         <w:pStyle w:val="Heading3"/>
@@ -27495,8 +28777,8 @@
         <w:t xml:space="preserve">Account for latency in timing-critical code.</w:t>
       </w:r>
     </w:p>
-    <w:bookmarkEnd w:id="368"/>
-    <w:bookmarkStart w:id="369" w:name="volatile-registers"/>
+    <w:bookmarkEnd w:id="406"/>
+    <w:bookmarkStart w:id="407" w:name="volatile-registers"/>
     <w:p>
       <w:pPr>
         <w:pStyle w:val="Heading3"/>
@@ -27572,8 +28854,8 @@
         <w:t xml:space="preserve">)</w:t>
       </w:r>
     </w:p>
-    <w:bookmarkEnd w:id="369"/>
-    <w:bookmarkStart w:id="370" w:name="multi-core-considerations"/>
+    <w:bookmarkEnd w:id="407"/>
+    <w:bookmarkStart w:id="408" w:name="multi-core-considerations"/>
     <w:p>
       <w:pPr>
         <w:pStyle w:val="Heading3"/>
@@ -27742,9 +29024,9 @@
         <w:t xml:space="preserve">);</w:t>
       </w:r>
     </w:p>
-    <w:bookmarkEnd w:id="370"/>
-    <w:bookmarkEnd w:id="371"/>
-    <w:bookmarkStart w:id="375" w:name="interrupt-best-practices"/>
+    <w:bookmarkEnd w:id="408"/>
+    <w:bookmarkEnd w:id="409"/>
+    <w:bookmarkStart w:id="413" w:name="interrupt-best-practices"/>
     <w:p>
       <w:pPr>
         <w:pStyle w:val="Heading2"/>
@@ -27753,7 +29035,7 @@
         <w:t xml:space="preserve">Interrupt Best Practices</w:t>
       </w:r>
     </w:p>
-    <w:bookmarkStart w:id="372" w:name="clear-before-return"/>
+    <w:bookmarkStart w:id="410" w:name="clear-before-return"/>
     <w:p>
       <w:pPr>
         <w:pStyle w:val="Heading3"/>
@@ -27919,8 +29201,8 @@
         <w:t xml:space="preserve">}</w:t>
       </w:r>
     </w:p>
-    <w:bookmarkEnd w:id="372"/>
-    <w:bookmarkStart w:id="373" w:name="avoid-spurious-interrupts"/>
+    <w:bookmarkEnd w:id="410"/>
+    <w:bookmarkStart w:id="411" w:name="avoid-spurious-interrupts"/>
     <w:p>
       <w:pPr>
         <w:pStyle w:val="Heading3"/>
@@ -28248,8 +29530,8 @@
         <w:t xml:space="preserve">}</w:t>
       </w:r>
     </w:p>
-    <w:bookmarkEnd w:id="373"/>
-    <w:bookmarkStart w:id="374" w:name="level-sensitive-caution"/>
+    <w:bookmarkEnd w:id="411"/>
+    <w:bookmarkStart w:id="412" w:name="level-sensitive-caution"/>
     <w:p>
       <w:pPr>
         <w:pStyle w:val="Heading3"/>
@@ -28424,9 +29706,9 @@
         <w:t xml:space="preserve">}</w:t>
       </w:r>
     </w:p>
-    <w:bookmarkEnd w:id="374"/>
-    <w:bookmarkEnd w:id="375"/>
-    <w:bookmarkStart w:id="378" w:name="error-handling-1"/>
+    <w:bookmarkEnd w:id="412"/>
+    <w:bookmarkEnd w:id="413"/>
+    <w:bookmarkStart w:id="416" w:name="error-handling-1"/>
     <w:p>
       <w:pPr>
         <w:pStyle w:val="Heading2"/>
@@ -28435,7 +29717,7 @@
         <w:t xml:space="preserve">Error Handling</w:t>
       </w:r>
     </w:p>
-    <w:bookmarkStart w:id="376" w:name="no-hardware-errors"/>
+    <w:bookmarkStart w:id="414" w:name="no-hardware-errors"/>
     <w:p>
       <w:pPr>
         <w:pStyle w:val="Heading3"/>
@@ -28464,8 +29746,8 @@
         <w:t xml:space="preserve">- pslverr always 0</w:t>
       </w:r>
     </w:p>
-    <w:bookmarkEnd w:id="376"/>
-    <w:bookmarkStart w:id="377" w:name="software-validation"/>
+    <w:bookmarkEnd w:id="414"/>
+    <w:bookmarkStart w:id="415" w:name="software-validation"/>
     <w:p>
       <w:pPr>
         <w:pStyle w:val="Heading3"/>
@@ -28910,9 +30192,9 @@
         <w:t xml:space="preserve">}</w:t>
       </w:r>
     </w:p>
-    <w:bookmarkEnd w:id="377"/>
-    <w:bookmarkEnd w:id="378"/>
-    <w:bookmarkStart w:id="382" w:name="debug-tips"/>
+    <w:bookmarkEnd w:id="415"/>
+    <w:bookmarkEnd w:id="416"/>
+    <w:bookmarkStart w:id="420" w:name="debug-tips"/>
     <w:p>
       <w:pPr>
         <w:pStyle w:val="Heading2"/>
@@ -28921,7 +30203,7 @@
         <w:t xml:space="preserve">Debug Tips</w:t>
       </w:r>
     </w:p>
-    <w:bookmarkStart w:id="379" w:name="read-back-verification"/>
+    <w:bookmarkStart w:id="417" w:name="read-back-verification"/>
     <w:p>
       <w:pPr>
         <w:pStyle w:val="Heading3"/>
@@ -29241,8 +30523,8 @@
         <w:t xml:space="preserve">}</w:t>
       </w:r>
     </w:p>
-    <w:bookmarkEnd w:id="379"/>
-    <w:bookmarkStart w:id="381" w:name="loopback-testing"/>
+    <w:bookmarkEnd w:id="417"/>
+    <w:bookmarkStart w:id="419" w:name="loopback-testing"/>
     <w:p>
       <w:pPr>
         <w:pStyle w:val="Heading3"/>
@@ -29983,7 +31265,7 @@
       <w:r>
         <w:t xml:space="preserve"> </w:t>
       </w:r>
-      <w:hyperlink r:id="rId380">
+      <w:hyperlink r:id="rId418">
         <w:r>
           <w:rPr>
             <w:rStyle w:val="Hyperlink"/>
@@ -29992,10 +31274,10 @@
         </w:r>
       </w:hyperlink>
     </w:p>
-    <w:bookmarkEnd w:id="381"/>
-    <w:bookmarkEnd w:id="382"/>
-    <w:bookmarkEnd w:id="383"/>
-    <w:bookmarkStart w:id="396" w:name="apb-gpio---register-map"/>
+    <w:bookmarkEnd w:id="419"/>
+    <w:bookmarkEnd w:id="420"/>
+    <w:bookmarkEnd w:id="421"/>
+    <w:bookmarkStart w:id="434" w:name="apb-gpio---register-map"/>
     <w:p>
       <w:pPr>
         <w:pStyle w:val="Heading1"/>
@@ -30004,7 +31286,7 @@
         <w:t xml:space="preserve">APB GPIO - Register Map</w:t>
       </w:r>
     </w:p>
-    <w:bookmarkStart w:id="384" w:name="register-summary-2"/>
+    <w:bookmarkStart w:id="422" w:name="register-summary-2"/>
     <w:p>
       <w:pPr>
         <w:pStyle w:val="Heading2"/>
@@ -30658,8 +31940,8 @@
         </w:pict>
       </w:r>
     </w:p>
-    <w:bookmarkEnd w:id="384"/>
-    <w:bookmarkStart w:id="385" w:name="gpio_control-0x000"/>
+    <w:bookmarkEnd w:id="422"/>
+    <w:bookmarkStart w:id="423" w:name="gpio_control-0x000"/>
     <w:p>
       <w:pPr>
         <w:pStyle w:val="Heading2"/>
@@ -30887,8 +32169,8 @@
         </w:pict>
       </w:r>
     </w:p>
-    <w:bookmarkEnd w:id="385"/>
-    <w:bookmarkStart w:id="386" w:name="gpio_direction-0x004"/>
+    <w:bookmarkEnd w:id="423"/>
+    <w:bookmarkStart w:id="424" w:name="gpio_direction-0x004"/>
     <w:p>
       <w:pPr>
         <w:pStyle w:val="Heading2"/>
@@ -31054,8 +32336,8 @@
         </w:pict>
       </w:r>
     </w:p>
-    <w:bookmarkEnd w:id="386"/>
-    <w:bookmarkStart w:id="387" w:name="gpio_output-0x008"/>
+    <w:bookmarkEnd w:id="424"/>
+    <w:bookmarkStart w:id="425" w:name="gpio_output-0x008"/>
     <w:p>
       <w:pPr>
         <w:pStyle w:val="Heading2"/>
@@ -31221,8 +32503,8 @@
         </w:pict>
       </w:r>
     </w:p>
-    <w:bookmarkEnd w:id="387"/>
-    <w:bookmarkStart w:id="388" w:name="gpio_input-0x00c"/>
+    <w:bookmarkEnd w:id="425"/>
+    <w:bookmarkStart w:id="426" w:name="gpio_input-0x00c"/>
     <w:p>
       <w:pPr>
         <w:pStyle w:val="Heading2"/>
@@ -31406,8 +32688,8 @@
         </w:pict>
       </w:r>
     </w:p>
-    <w:bookmarkEnd w:id="388"/>
-    <w:bookmarkStart w:id="389" w:name="gpio_int_enable-0x010"/>
+    <w:bookmarkEnd w:id="426"/>
+    <w:bookmarkStart w:id="427" w:name="gpio_int_enable-0x010"/>
     <w:p>
       <w:pPr>
         <w:pStyle w:val="Heading2"/>
@@ -31573,8 +32855,8 @@
         </w:pict>
       </w:r>
     </w:p>
-    <w:bookmarkEnd w:id="389"/>
-    <w:bookmarkStart w:id="390" w:name="gpio_int_type-0x014"/>
+    <w:bookmarkEnd w:id="427"/>
+    <w:bookmarkStart w:id="428" w:name="gpio_int_type-0x014"/>
     <w:p>
       <w:pPr>
         <w:pStyle w:val="Heading2"/>
@@ -31740,8 +33022,8 @@
         </w:pict>
       </w:r>
     </w:p>
-    <w:bookmarkEnd w:id="390"/>
-    <w:bookmarkStart w:id="391" w:name="gpio_int_polarity-0x018"/>
+    <w:bookmarkEnd w:id="428"/>
+    <w:bookmarkStart w:id="429" w:name="gpio_int_polarity-0x018"/>
     <w:p>
       <w:pPr>
         <w:pStyle w:val="Heading2"/>
@@ -31921,8 +33203,8 @@
         </w:pict>
       </w:r>
     </w:p>
-    <w:bookmarkEnd w:id="391"/>
-    <w:bookmarkStart w:id="392" w:name="gpio_int_both-0x01c"/>
+    <w:bookmarkEnd w:id="429"/>
+    <w:bookmarkStart w:id="430" w:name="gpio_int_both-0x01c"/>
     <w:p>
       <w:pPr>
         <w:pStyle w:val="Heading2"/>
@@ -32096,8 +33378,8 @@
         </w:pict>
       </w:r>
     </w:p>
-    <w:bookmarkEnd w:id="392"/>
-    <w:bookmarkStart w:id="393" w:name="gpio_int_status-0x020"/>
+    <w:bookmarkEnd w:id="430"/>
+    <w:bookmarkStart w:id="431" w:name="gpio_int_status-0x020"/>
     <w:p>
       <w:pPr>
         <w:pStyle w:val="Heading2"/>
@@ -32281,8 +33563,8 @@
         </w:pict>
       </w:r>
     </w:p>
-    <w:bookmarkEnd w:id="393"/>
-    <w:bookmarkStart w:id="395" w:name="address-calculation"/>
+    <w:bookmarkEnd w:id="431"/>
+    <w:bookmarkStart w:id="433" w:name="address-calculation"/>
     <w:p>
       <w:pPr>
         <w:pStyle w:val="Heading2"/>
@@ -32391,7 +33673,7 @@
       <w:r>
         <w:t xml:space="preserve"> </w:t>
       </w:r>
-      <w:hyperlink r:id="rId394">
+      <w:hyperlink r:id="rId432">
         <w:r>
           <w:rPr>
             <w:rStyle w:val="Hyperlink"/>
@@ -32400,9 +33682,9 @@
         </w:r>
       </w:hyperlink>
     </w:p>
-    <w:bookmarkEnd w:id="395"/>
-    <w:bookmarkEnd w:id="396"/>
-    <w:bookmarkStart w:id="441" w:name="X5b8d03c0672fd5572c5426e159b41da1557dd49"/>
+    <w:bookmarkEnd w:id="433"/>
+    <w:bookmarkEnd w:id="434"/>
+    <w:bookmarkStart w:id="479" w:name="X5b8d03c0672fd5572c5426e159b41da1557dd49"/>
     <w:p>
       <w:pPr>
         <w:pStyle w:val="Heading1"/>
@@ -32484,7 +33766,7 @@
         </w:pict>
       </w:r>
     </w:p>
-    <w:bookmarkStart w:id="400" w:name="overview-5"/>
+    <w:bookmarkStart w:id="438" w:name="overview-5"/>
     <w:p>
       <w:pPr>
         <w:pStyle w:val="Heading2"/>
@@ -32493,7 +33775,7 @@
         <w:t xml:space="preserve">1. Overview</w:t>
       </w:r>
     </w:p>
-    <w:bookmarkStart w:id="397" w:name="purpose"/>
+    <w:bookmarkStart w:id="435" w:name="purpose"/>
     <w:p>
       <w:pPr>
         <w:pStyle w:val="Heading3"/>
@@ -32510,8 +33792,8 @@
         <w:t xml:space="preserve">The Retro Legacy Blocks (RLB) component provides production-quality implementations of legacy peripheral blocks based on proven peripheral designs. These blocks are designed to be reusable, well-tested, and suitable for both FPGA and ASIC implementation.</w:t>
       </w:r>
     </w:p>
-    <w:bookmarkEnd w:id="397"/>
-    <w:bookmarkStart w:id="398" w:name="design-philosophy"/>
+    <w:bookmarkEnd w:id="435"/>
+    <w:bookmarkStart w:id="436" w:name="design-philosophy"/>
     <w:p>
       <w:pPr>
         <w:pStyle w:val="Heading3"/>
@@ -32694,8 +33976,8 @@
         <w:t xml:space="preserve">- Can be used individually or wrapped into integrated subsystem</w:t>
       </w:r>
     </w:p>
-    <w:bookmarkEnd w:id="398"/>
-    <w:bookmarkStart w:id="399" w:name="target-applications"/>
+    <w:bookmarkEnd w:id="436"/>
+    <w:bookmarkStart w:id="437" w:name="target-applications"/>
     <w:p>
       <w:pPr>
         <w:pStyle w:val="Heading3"/>
@@ -32771,9 +34053,9 @@
         </w:pict>
       </w:r>
     </w:p>
-    <w:bookmarkEnd w:id="399"/>
-    <w:bookmarkEnd w:id="400"/>
-    <w:bookmarkStart w:id="402" w:name="implemented-blocks"/>
+    <w:bookmarkEnd w:id="437"/>
+    <w:bookmarkEnd w:id="438"/>
+    <w:bookmarkStart w:id="440" w:name="implemented-blocks"/>
     <w:p>
       <w:pPr>
         <w:pStyle w:val="Heading2"/>
@@ -32782,7 +34064,7 @@
         <w:t xml:space="preserve">2. Implemented Blocks</w:t>
       </w:r>
     </w:p>
-    <w:bookmarkStart w:id="401" w:name="hpet---high-precision-event-timer"/>
+    <w:bookmarkStart w:id="439" w:name="hpet---high-precision-event-timer"/>
     <w:p>
       <w:pPr>
         <w:pStyle w:val="Heading3"/>
@@ -33201,9 +34483,9 @@
         </w:pict>
       </w:r>
     </w:p>
-    <w:bookmarkEnd w:id="401"/>
-    <w:bookmarkEnd w:id="402"/>
-    <w:bookmarkStart w:id="415" w:name="planned-blocks"/>
+    <w:bookmarkEnd w:id="439"/>
+    <w:bookmarkEnd w:id="440"/>
+    <w:bookmarkStart w:id="453" w:name="planned-blocks"/>
     <w:p>
       <w:pPr>
         <w:pStyle w:val="Heading2"/>
@@ -33212,7 +34494,7 @@
         <w:t xml:space="preserve">3. Planned Blocks</w:t>
       </w:r>
     </w:p>
-    <w:bookmarkStart w:id="403" w:name="programmable-interrupt-controller-pic"/>
+    <w:bookmarkStart w:id="441" w:name="programmable-interrupt-controller-pic"/>
     <w:p>
       <w:pPr>
         <w:pStyle w:val="Heading3"/>
@@ -33398,8 +34680,8 @@
         <w:t xml:space="preserve">- Cascaded multi-level interrupt systems</w:t>
       </w:r>
     </w:p>
-    <w:bookmarkEnd w:id="403"/>
-    <w:bookmarkStart w:id="404" w:name="programmable-interval-timer-pit"/>
+    <w:bookmarkEnd w:id="441"/>
+    <w:bookmarkStart w:id="442" w:name="programmable-interval-timer-pit"/>
     <w:p>
       <w:pPr>
         <w:pStyle w:val="Heading3"/>
@@ -33633,8 +34915,8 @@
         <w:t xml:space="preserve">- Legacy PC timer compatibility</w:t>
       </w:r>
     </w:p>
-    <w:bookmarkEnd w:id="404"/>
-    <w:bookmarkStart w:id="405" w:name="gpio---general-purpose-io"/>
+    <w:bookmarkEnd w:id="442"/>
+    <w:bookmarkStart w:id="443" w:name="gpio---general-purpose-io"/>
     <w:p>
       <w:pPr>
         <w:pStyle w:val="Heading3"/>
@@ -33805,8 +35087,8 @@
         <w:t xml:space="preserve">- Status monitoring</w:t>
       </w:r>
     </w:p>
-    <w:bookmarkEnd w:id="405"/>
-    <w:bookmarkStart w:id="406" w:name="rtc---real-time-clock"/>
+    <w:bookmarkEnd w:id="443"/>
+    <w:bookmarkStart w:id="444" w:name="rtc---real-time-clock"/>
     <w:p>
       <w:pPr>
         <w:pStyle w:val="Heading3"/>
@@ -33980,8 +35262,8 @@
         <w:t xml:space="preserve">- Power-aware applications</w:t>
       </w:r>
     </w:p>
-    <w:bookmarkEnd w:id="406"/>
-    <w:bookmarkStart w:id="407" w:name="smbus-controller"/>
+    <w:bookmarkEnd w:id="444"/>
+    <w:bookmarkStart w:id="445" w:name="smbus-controller"/>
     <w:p>
       <w:pPr>
         <w:pStyle w:val="Heading3"/>
@@ -34161,8 +35443,8 @@
         <w:t xml:space="preserve">- Fan control</w:t>
       </w:r>
     </w:p>
-    <w:bookmarkEnd w:id="407"/>
-    <w:bookmarkStart w:id="408" w:name="X9fd98a4672e4e599141acb22cb2ccda435e7aa9"/>
+    <w:bookmarkEnd w:id="445"/>
+    <w:bookmarkStart w:id="446" w:name="X9fd98a4672e4e599141acb22cb2ccda435e7aa9"/>
     <w:p>
       <w:pPr>
         <w:pStyle w:val="Heading3"/>
@@ -34333,8 +35615,8 @@
         <w:t xml:space="preserve">- Legacy peripheral communication</w:t>
       </w:r>
     </w:p>
-    <w:bookmarkEnd w:id="408"/>
-    <w:bookmarkStart w:id="409" w:name="spi-controller"/>
+    <w:bookmarkEnd w:id="446"/>
+    <w:bookmarkStart w:id="447" w:name="spi-controller"/>
     <w:p>
       <w:pPr>
         <w:pStyle w:val="Heading3"/>
@@ -34499,8 +35781,8 @@
         <w:t xml:space="preserve">- SD card communication</w:t>
       </w:r>
     </w:p>
-    <w:bookmarkEnd w:id="409"/>
-    <w:bookmarkStart w:id="410" w:name="i2c-controller"/>
+    <w:bookmarkEnd w:id="447"/>
+    <w:bookmarkStart w:id="448" w:name="i2c-controller"/>
     <w:p>
       <w:pPr>
         <w:pStyle w:val="Heading3"/>
@@ -34659,8 +35941,8 @@
         <w:t xml:space="preserve">- System configuration</w:t>
       </w:r>
     </w:p>
-    <w:bookmarkEnd w:id="410"/>
-    <w:bookmarkStart w:id="411" w:name="watchdog-timer"/>
+    <w:bookmarkEnd w:id="448"/>
+    <w:bookmarkStart w:id="449" w:name="watchdog-timer"/>
     <w:p>
       <w:pPr>
         <w:pStyle w:val="Heading3"/>
@@ -34819,8 +36101,8 @@
         <w:t xml:space="preserve">- Safety-critical applications</w:t>
       </w:r>
     </w:p>
-    <w:bookmarkEnd w:id="411"/>
-    <w:bookmarkStart w:id="412" w:name="power-management-acpi-controller"/>
+    <w:bookmarkEnd w:id="449"/>
+    <w:bookmarkStart w:id="450" w:name="power-management-acpi-controller"/>
     <w:p>
       <w:pPr>
         <w:pStyle w:val="Heading3"/>
@@ -35000,8 +36282,8 @@
         <w:t xml:space="preserve">- OS power management interface</w:t>
       </w:r>
     </w:p>
-    <w:bookmarkEnd w:id="412"/>
-    <w:bookmarkStart w:id="413" w:name="X2882fde29156ed52ff6a0f476830204f8d0c868"/>
+    <w:bookmarkEnd w:id="450"/>
+    <w:bookmarkStart w:id="451" w:name="X2882fde29156ed52ff6a0f476830204f8d0c868"/>
     <w:p>
       <w:pPr>
         <w:pStyle w:val="Heading3"/>
@@ -35181,8 +36463,8 @@
         <w:t xml:space="preserve">- PC-compatible systems</w:t>
       </w:r>
     </w:p>
-    <w:bookmarkEnd w:id="413"/>
-    <w:bookmarkStart w:id="414" w:name="interconnect-id-version-registers"/>
+    <w:bookmarkEnd w:id="451"/>
+    <w:bookmarkStart w:id="452" w:name="interconnect-id-version-registers"/>
     <w:p>
       <w:pPr>
         <w:pStyle w:val="Heading3"/>
@@ -35369,9 +36651,9 @@
         </w:pict>
       </w:r>
     </w:p>
-    <w:bookmarkEnd w:id="414"/>
-    <w:bookmarkEnd w:id="415"/>
-    <w:bookmarkStart w:id="418" w:name="integration-and-wrapper-goals"/>
+    <w:bookmarkEnd w:id="452"/>
+    <w:bookmarkEnd w:id="453"/>
+    <w:bookmarkStart w:id="456" w:name="integration-and-wrapper-goals"/>
     <w:p>
       <w:pPr>
         <w:pStyle w:val="Heading2"/>
@@ -35380,7 +36662,7 @@
         <w:t xml:space="preserve">4. Integration and Wrapper Goals</w:t>
       </w:r>
     </w:p>
-    <w:bookmarkStart w:id="416" w:name="individual-block-integration"/>
+    <w:bookmarkStart w:id="454" w:name="individual-block-integration"/>
     <w:p>
       <w:pPr>
         <w:pStyle w:val="Heading3"/>
@@ -35693,8 +36975,8 @@
         <w:t xml:space="preserve">);</w:t>
       </w:r>
     </w:p>
-    <w:bookmarkEnd w:id="416"/>
-    <w:bookmarkStart w:id="417" w:name="rlb-wrapper-architecture"/>
+    <w:bookmarkEnd w:id="454"/>
+    <w:bookmarkStart w:id="455" w:name="rlb-wrapper-architecture"/>
     <w:p>
       <w:pPr>
         <w:pStyle w:val="Heading3"/>
@@ -37150,9 +38432,9 @@
         </w:pict>
       </w:r>
     </w:p>
-    <w:bookmarkEnd w:id="417"/>
-    <w:bookmarkEnd w:id="418"/>
-    <w:bookmarkStart w:id="424" w:name="design-standards"/>
+    <w:bookmarkEnd w:id="455"/>
+    <w:bookmarkEnd w:id="456"/>
+    <w:bookmarkStart w:id="462" w:name="design-standards"/>
     <w:p>
       <w:pPr>
         <w:pStyle w:val="Heading2"/>
@@ -37161,7 +38443,7 @@
         <w:t xml:space="preserve">5. Design Standards</w:t>
       </w:r>
     </w:p>
-    <w:bookmarkStart w:id="419" w:name="reset-handling"/>
+    <w:bookmarkStart w:id="457" w:name="reset-handling"/>
     <w:p>
       <w:pPr>
         <w:pStyle w:val="Heading3"/>
@@ -37442,8 +38724,8 @@
         <w:t xml:space="preserve">- Better timing closure</w:t>
       </w:r>
     </w:p>
-    <w:bookmarkEnd w:id="419"/>
-    <w:bookmarkStart w:id="420" w:name="register-generation"/>
+    <w:bookmarkEnd w:id="457"/>
+    <w:bookmarkStart w:id="458" w:name="register-generation"/>
     <w:p>
       <w:pPr>
         <w:pStyle w:val="Heading3"/>
@@ -37554,8 +38836,8 @@
         <w:t xml:space="preserve">- Easy register map changes</w:t>
       </w:r>
     </w:p>
-    <w:bookmarkEnd w:id="420"/>
-    <w:bookmarkStart w:id="421" w:name="testbench-architecture"/>
+    <w:bookmarkEnd w:id="458"/>
+    <w:bookmarkStart w:id="459" w:name="testbench-architecture"/>
     <w:p>
       <w:pPr>
         <w:pStyle w:val="Heading3"/>
@@ -37823,8 +39105,8 @@
         <w:t xml:space="preserve">100% pass rate at all levels</w:t>
       </w:r>
     </w:p>
-    <w:bookmarkEnd w:id="421"/>
-    <w:bookmarkStart w:id="422" w:name="fpga-synthesis-attributes"/>
+    <w:bookmarkEnd w:id="459"/>
+    <w:bookmarkStart w:id="460" w:name="fpga-synthesis-attributes"/>
     <w:p>
       <w:pPr>
         <w:pStyle w:val="Heading3"/>
@@ -37967,8 +39249,8 @@
         <w:t xml:space="preserve">] mem [DEPTH];</w:t>
       </w:r>
     </w:p>
-    <w:bookmarkEnd w:id="422"/>
-    <w:bookmarkStart w:id="423" w:name="documentation-requirements"/>
+    <w:bookmarkEnd w:id="460"/>
+    <w:bookmarkStart w:id="461" w:name="documentation-requirements"/>
     <w:p>
       <w:pPr>
         <w:pStyle w:val="Heading3"/>
@@ -38031,9 +39313,9 @@
         </w:pict>
       </w:r>
     </w:p>
-    <w:bookmarkEnd w:id="423"/>
-    <w:bookmarkEnd w:id="424"/>
-    <w:bookmarkStart w:id="427" w:name="quality-metrics"/>
+    <w:bookmarkEnd w:id="461"/>
+    <w:bookmarkEnd w:id="462"/>
+    <w:bookmarkStart w:id="465" w:name="quality-metrics"/>
     <w:p>
       <w:pPr>
         <w:pStyle w:val="Heading2"/>
@@ -38042,7 +39324,7 @@
         <w:t xml:space="preserve">6. Quality Metrics</w:t>
       </w:r>
     </w:p>
-    <w:bookmarkStart w:id="425" w:name="production-readiness-criteria"/>
+    <w:bookmarkStart w:id="463" w:name="production-readiness-criteria"/>
     <w:p>
       <w:pPr>
         <w:pStyle w:val="Heading3"/>
@@ -38185,8 +39467,8 @@
         <w:t xml:space="preserve">✓ Known issues documented</w:t>
       </w:r>
     </w:p>
-    <w:bookmarkEnd w:id="425"/>
-    <w:bookmarkStart w:id="426" w:name="current-status"/>
+    <w:bookmarkEnd w:id="463"/>
+    <w:bookmarkStart w:id="464" w:name="current-status"/>
     <w:p>
       <w:pPr>
         <w:pStyle w:val="Heading3"/>
@@ -39257,9 +40539,9 @@
         </w:pict>
       </w:r>
     </w:p>
-    <w:bookmarkEnd w:id="426"/>
-    <w:bookmarkEnd w:id="427"/>
-    <w:bookmarkStart w:id="432" w:name="development-roadmap"/>
+    <w:bookmarkEnd w:id="464"/>
+    <w:bookmarkEnd w:id="465"/>
+    <w:bookmarkStart w:id="470" w:name="development-roadmap"/>
     <w:p>
       <w:pPr>
         <w:pStyle w:val="Heading2"/>
@@ -39268,7 +40550,7 @@
         <w:t xml:space="preserve">7. Development Roadmap</w:t>
       </w:r>
     </w:p>
-    <w:bookmarkStart w:id="428" w:name="phase-1-foundation-complete"/>
+    <w:bookmarkStart w:id="466" w:name="phase-1-foundation-complete"/>
     <w:p>
       <w:pPr>
         <w:pStyle w:val="Heading3"/>
@@ -39337,8 +40619,8 @@
         <w:t xml:space="preserve">✓ Build and test infrastructure</w:t>
       </w:r>
     </w:p>
-    <w:bookmarkEnd w:id="428"/>
-    <w:bookmarkStart w:id="429" w:name="phase-2-core-peripherals-next-6-9-months"/>
+    <w:bookmarkEnd w:id="466"/>
+    <w:bookmarkStart w:id="467" w:name="phase-2-core-peripherals-next-6-9-months"/>
     <w:p>
       <w:pPr>
         <w:pStyle w:val="Heading3"/>
@@ -39431,8 +40713,8 @@
         <w:t xml:space="preserve">- IOAPIC (6-8 weeks)</w:t>
       </w:r>
     </w:p>
-    <w:bookmarkEnd w:id="429"/>
-    <w:bookmarkStart w:id="430" w:name="phase-3-advanced-peripherals-9-15-months"/>
+    <w:bookmarkEnd w:id="467"/>
+    <w:bookmarkStart w:id="468" w:name="phase-3-advanced-peripherals-9-15-months"/>
     <w:p>
       <w:pPr>
         <w:pStyle w:val="Heading3"/>
@@ -39495,8 +40777,8 @@
         <w:t xml:space="preserve">- ILB Wrapper integration starts</w:t>
       </w:r>
     </w:p>
-    <w:bookmarkEnd w:id="430"/>
-    <w:bookmarkStart w:id="431" w:name="phase-4-system-integration-15-months"/>
+    <w:bookmarkEnd w:id="468"/>
+    <w:bookmarkStart w:id="469" w:name="phase-4-system-integration-15-months"/>
     <w:p>
       <w:pPr>
         <w:pStyle w:val="Heading3"/>
@@ -39560,9 +40842,9 @@
         </w:pict>
       </w:r>
     </w:p>
-    <w:bookmarkEnd w:id="431"/>
-    <w:bookmarkEnd w:id="432"/>
-    <w:bookmarkStart w:id="436" w:name="references"/>
+    <w:bookmarkEnd w:id="469"/>
+    <w:bookmarkEnd w:id="470"/>
+    <w:bookmarkStart w:id="474" w:name="references"/>
     <w:p>
       <w:pPr>
         <w:pStyle w:val="Heading2"/>
@@ -39571,7 +40853,7 @@
         <w:t xml:space="preserve">8. References</w:t>
       </w:r>
     </w:p>
-    <w:bookmarkStart w:id="433" w:name="external-standards"/>
+    <w:bookmarkStart w:id="471" w:name="external-standards"/>
     <w:p>
       <w:pPr>
         <w:pStyle w:val="Heading3"/>
@@ -39646,8 +40928,8 @@
         <w:t xml:space="preserve">- AMBA 3 APB Protocol v1.0</w:t>
       </w:r>
     </w:p>
-    <w:bookmarkEnd w:id="433"/>
-    <w:bookmarkStart w:id="434" w:name="internal-documentation-1"/>
+    <w:bookmarkEnd w:id="471"/>
+    <w:bookmarkStart w:id="472" w:name="internal-documentation-1"/>
     <w:p>
       <w:pPr>
         <w:pStyle w:val="Heading3"/>
@@ -39761,8 +41043,8 @@
         <w:t xml:space="preserve">- Task tracking</w:t>
       </w:r>
     </w:p>
-    <w:bookmarkEnd w:id="434"/>
-    <w:bookmarkStart w:id="435" w:name="block-specific-documentation"/>
+    <w:bookmarkEnd w:id="472"/>
+    <w:bookmarkStart w:id="473" w:name="block-specific-documentation"/>
     <w:p>
       <w:pPr>
         <w:pStyle w:val="Heading3"/>
@@ -39853,9 +41135,9 @@
         </w:pict>
       </w:r>
     </w:p>
-    <w:bookmarkEnd w:id="435"/>
-    <w:bookmarkEnd w:id="436"/>
-    <w:bookmarkStart w:id="440" w:name="success-criteria"/>
+    <w:bookmarkEnd w:id="473"/>
+    <w:bookmarkEnd w:id="474"/>
+    <w:bookmarkStart w:id="478" w:name="success-criteria"/>
     <w:p>
       <w:pPr>
         <w:pStyle w:val="Heading2"/>
@@ -39864,7 +41146,7 @@
         <w:t xml:space="preserve">9. Success Criteria</w:t>
       </w:r>
     </w:p>
-    <w:bookmarkStart w:id="437" w:name="individual-block-success"/>
+    <w:bookmarkStart w:id="475" w:name="individual-block-success"/>
     <w:p>
       <w:pPr>
         <w:pStyle w:val="Heading3"/>
@@ -39923,8 +41205,8 @@
         <w:t xml:space="preserve">- Include FPGA synthesis attributes</w:t>
       </w:r>
     </w:p>
-    <w:bookmarkEnd w:id="437"/>
-    <w:bookmarkStart w:id="438" w:name="collection-success"/>
+    <w:bookmarkEnd w:id="475"/>
+    <w:bookmarkStart w:id="476" w:name="collection-success"/>
     <w:p>
       <w:pPr>
         <w:pStyle w:val="Heading3"/>
@@ -39983,8 +41265,8 @@
         <w:t xml:space="preserve">- Address map covers all essential retro-compatible peripherals</w:t>
       </w:r>
     </w:p>
-    <w:bookmarkEnd w:id="438"/>
-    <w:bookmarkStart w:id="439" w:name="long-term-vision"/>
+    <w:bookmarkEnd w:id="476"/>
+    <w:bookmarkStart w:id="477" w:name="long-term-vision"/>
     <w:p>
       <w:pPr>
         <w:pStyle w:val="Heading3"/>
@@ -40104,10 +41386,10 @@
         <w:t xml:space="preserve">RTL Design Sherpa Project</w:t>
       </w:r>
     </w:p>
-    <w:bookmarkEnd w:id="439"/>
-    <w:bookmarkEnd w:id="440"/>
-    <w:bookmarkEnd w:id="441"/>
-    <w:bookmarkStart w:id="456" w:name="peakrdl-hpet-integration---final-status"/>
+    <w:bookmarkEnd w:id="477"/>
+    <w:bookmarkEnd w:id="478"/>
+    <w:bookmarkEnd w:id="479"/>
+    <w:bookmarkStart w:id="494" w:name="peakrdl-hpet-integration---final-status"/>
     <w:p>
       <w:pPr>
         <w:pStyle w:val="Heading1"/>
@@ -40116,7 +41398,7 @@
         <w:t xml:space="preserve">PeakRDL HPET Integration - Final Status</w:t>
       </w:r>
     </w:p>
-    <w:bookmarkStart w:id="443" w:name="X99356f5f69f61d9582648bfc5a8681ffd9af9af"/>
+    <w:bookmarkStart w:id="481" w:name="X99356f5f69f61d9582648bfc5a8681ffd9af9af"/>
     <w:p>
       <w:pPr>
         <w:pStyle w:val="Heading2"/>
@@ -40125,7 +41407,7 @@
         <w:t xml:space="preserve">Milestone: COMPLETE ✓ (5/6 configs fully passing)</w:t>
       </w:r>
     </w:p>
-    <w:bookmarkStart w:id="442" w:name="test-results-summary"/>
+    <w:bookmarkStart w:id="480" w:name="test-results-summary"/>
     <w:p>
       <w:pPr>
         <w:pStyle w:val="Heading3"/>
@@ -40418,9 +41700,9 @@
         <w:t xml:space="preserve">Increase test timeout (same fix as 3-timer Multiple Timers test)</w:t>
       </w:r>
     </w:p>
-    <w:bookmarkEnd w:id="442"/>
-    <w:bookmarkEnd w:id="443"/>
-    <w:bookmarkStart w:id="444" w:name="root-cause-found-fixed"/>
+    <w:bookmarkEnd w:id="480"/>
+    <w:bookmarkEnd w:id="481"/>
+    <w:bookmarkStart w:id="482" w:name="root-cause-found-fixed"/>
     <w:p>
       <w:pPr>
         <w:pStyle w:val="Heading2"/>
@@ -40574,8 +41856,8 @@
         <w:t xml:space="preserve">All 3-timer tests now PASS ✓</w:t>
       </w:r>
     </w:p>
-    <w:bookmarkEnd w:id="444"/>
-    <w:bookmarkStart w:id="445" w:name="core-functionality-validated"/>
+    <w:bookmarkEnd w:id="482"/>
+    <w:bookmarkStart w:id="483" w:name="core-functionality-validated"/>
     <w:p>
       <w:pPr>
         <w:pStyle w:val="Heading2"/>
@@ -40846,8 +42128,8 @@
         <w:t xml:space="preserve">Proper timeout calculations for multi-timer tests</w:t>
       </w:r>
     </w:p>
-    <w:bookmarkEnd w:id="445"/>
-    <w:bookmarkStart w:id="449" w:name="files-modified"/>
+    <w:bookmarkEnd w:id="483"/>
+    <w:bookmarkStart w:id="487" w:name="files-modified"/>
     <w:p>
       <w:pPr>
         <w:pStyle w:val="Heading2"/>
@@ -40856,7 +42138,7 @@
         <w:t xml:space="preserve">Files Modified</w:t>
       </w:r>
     </w:p>
-    <w:bookmarkStart w:id="446" w:name="rtl-changes"/>
+    <w:bookmarkStart w:id="484" w:name="rtl-changes"/>
     <w:p>
       <w:pPr>
         <w:pStyle w:val="Heading3"/>
@@ -40928,8 +42210,8 @@
         <w:t xml:space="preserve">- Signal declarations</w:t>
       </w:r>
     </w:p>
-    <w:bookmarkEnd w:id="446"/>
-    <w:bookmarkStart w:id="447" w:name="test-changes"/>
+    <w:bookmarkEnd w:id="484"/>
+    <w:bookmarkStart w:id="485" w:name="test-changes"/>
     <w:p>
       <w:pPr>
         <w:pStyle w:val="Heading3"/>
@@ -41072,8 +42354,8 @@
         <w:t xml:space="preserve">Removed Performance Benchmark test (non-functional)</w:t>
       </w:r>
     </w:p>
-    <w:bookmarkEnd w:id="447"/>
-    <w:bookmarkStart w:id="448" w:name="documentation"/>
+    <w:bookmarkEnd w:id="485"/>
+    <w:bookmarkStart w:id="486" w:name="documentation"/>
     <w:p>
       <w:pPr>
         <w:pStyle w:val="Heading3"/>
@@ -41124,9 +42406,9 @@
         <w:t xml:space="preserve">- This file</w:t>
       </w:r>
     </w:p>
-    <w:bookmarkEnd w:id="448"/>
-    <w:bookmarkEnd w:id="449"/>
-    <w:bookmarkStart w:id="451" w:name="remaining-work-minor"/>
+    <w:bookmarkEnd w:id="486"/>
+    <w:bookmarkEnd w:id="487"/>
+    <w:bookmarkStart w:id="489" w:name="remaining-work-minor"/>
     <w:p>
       <w:pPr>
         <w:pStyle w:val="Heading2"/>
@@ -41135,7 +42417,7 @@
         <w:t xml:space="preserve">Remaining Work (Minor)</w:t>
       </w:r>
     </w:p>
-    <w:bookmarkStart w:id="450" w:name="timer-non-cdc-all-timers-stress-test"/>
+    <w:bookmarkStart w:id="488" w:name="timer-non-cdc-all-timers-stress-test"/>
     <w:p>
       <w:pPr>
         <w:pStyle w:val="Heading3"/>
@@ -41233,9 +42515,9 @@
         <w:t xml:space="preserve">similar to what was done for Multiple Timers test.</w:t>
       </w:r>
     </w:p>
-    <w:bookmarkEnd w:id="450"/>
-    <w:bookmarkEnd w:id="451"/>
-    <w:bookmarkStart w:id="452" w:name="milestone-achievement"/>
+    <w:bookmarkEnd w:id="488"/>
+    <w:bookmarkEnd w:id="489"/>
+    <w:bookmarkStart w:id="490" w:name="milestone-achievement"/>
     <w:p>
       <w:pPr>
         <w:pStyle w:val="Heading2"/>
@@ -41340,8 +42622,8 @@
         <w:t xml:space="preserve">8-timer non-CDC has one stress test timing issue (minor)</w:t>
       </w:r>
     </w:p>
-    <w:bookmarkEnd w:id="452"/>
-    <w:bookmarkStart w:id="453" w:name="recommended-next-steps"/>
+    <w:bookmarkEnd w:id="490"/>
+    <w:bookmarkStart w:id="491" w:name="recommended-next-steps"/>
     <w:p>
       <w:pPr>
         <w:pStyle w:val="Heading2"/>
@@ -41416,8 +42698,8 @@
         <w:t xml:space="preserve">Use CDC-enabled 8-timer configuration (already passes 100%)</w:t>
       </w:r>
     </w:p>
-    <w:bookmarkEnd w:id="453"/>
-    <w:bookmarkStart w:id="454" w:name="test-execution-summary"/>
+    <w:bookmarkEnd w:id="491"/>
+    <w:bookmarkStart w:id="492" w:name="test-execution-summary"/>
     <w:p>
       <w:pPr>
         <w:pStyle w:val="Heading2"/>
@@ -41506,8 +42788,8 @@
         <w:t xml:space="preserve">Result: 5/6 PASS (83%), 1 minor timeout issue</w:t>
       </w:r>
     </w:p>
-    <w:bookmarkEnd w:id="454"/>
-    <w:bookmarkStart w:id="455" w:name="git-status"/>
+    <w:bookmarkEnd w:id="492"/>
+    <w:bookmarkStart w:id="493" w:name="git-status"/>
     <w:p>
       <w:pPr>
         <w:pStyle w:val="Heading2"/>
@@ -41564,8 +42846,8 @@
         <w:t xml:space="preserve">Create git commit for PeakRDL HPET integration milestone ✓</w:t>
       </w:r>
     </w:p>
-    <w:bookmarkEnd w:id="455"/>
-    <w:bookmarkEnd w:id="456"/>
+    <w:bookmarkEnd w:id="493"/>
+    <w:bookmarkEnd w:id="494"/>
     <w:sectPr/>
   </w:body>
 </w:document>

</xml_diff>